<commit_message>
modificacion para realizar asignacion de expdientes
</commit_message>
<xml_diff>
--- a/Gestion/CU_RIID_1.docx
+++ b/Gestion/CU_RIID_1.docx
@@ -940,47 +940,7 @@
                 <w:sz w:val="22"/>
                 <w:szCs w:val="22"/>
               </w:rPr>
-              <w:t>tipo de documento de identidad, nú</w:t>
-            </w:r>
-            <w:r>
-              <w:rPr>
-                <w:rFonts w:ascii="Arial" w:eastAsia="Arial" w:hAnsi="Arial" w:cs="Arial"/>
-                <w:sz w:val="22"/>
-                <w:szCs w:val="22"/>
-              </w:rPr>
-              <w:t>mero documento de identidad, apellido paterno</w:t>
-            </w:r>
-            <w:r>
-              <w:rPr>
-                <w:rFonts w:ascii="Arial" w:eastAsia="Arial" w:hAnsi="Arial" w:cs="Arial"/>
-                <w:sz w:val="22"/>
-                <w:szCs w:val="22"/>
-              </w:rPr>
-              <w:t>,</w:t>
-            </w:r>
-            <w:r>
-              <w:rPr>
-                <w:rFonts w:ascii="Arial" w:eastAsia="Arial" w:hAnsi="Arial" w:cs="Arial"/>
-                <w:sz w:val="22"/>
-                <w:szCs w:val="22"/>
-              </w:rPr>
-              <w:t xml:space="preserve"> apellido materno, nombres</w:t>
-            </w:r>
-            <w:r>
-              <w:rPr>
-                <w:rFonts w:ascii="Arial" w:eastAsia="Arial" w:hAnsi="Arial" w:cs="Arial"/>
-                <w:sz w:val="22"/>
-                <w:szCs w:val="22"/>
-              </w:rPr>
-              <w:t>,</w:t>
-            </w:r>
-            <w:r>
-              <w:rPr>
-                <w:rFonts w:ascii="Arial" w:eastAsia="Arial" w:hAnsi="Arial" w:cs="Arial"/>
-                <w:sz w:val="22"/>
-                <w:szCs w:val="22"/>
-              </w:rPr>
-              <w:t xml:space="preserve"> telefono1, correo electrónico, dirección, teléfono 2.</w:t>
+              <w:t>tipo de documento de identidad, número documento de identidad, apellido paterno, apellido materno, nombres, telefono1, correo electrónico, dirección, teléfono 2.</w:t>
             </w:r>
           </w:p>
           <w:p>
@@ -1480,7 +1440,7 @@
                 <w:sz w:val="22"/>
                 <w:szCs w:val="22"/>
               </w:rPr>
-              <w:t xml:space="preserve"> de documento de identidad, número documento de identidad, apellido </w:t>
+              <w:t xml:space="preserve"> de documento de identidad, número documento de identidad, apellido paterno, </w:t>
             </w:r>
             <w:r>
               <w:rPr>
@@ -1489,7 +1449,7 @@
                 <w:szCs w:val="22"/>
               </w:rPr>
               <w:lastRenderedPageBreak/>
-              <w:t>paterno, apellido materno, nombres, telefono1, correo electrónico, dirección, teléfono 2.</w:t>
+              <w:t>apellido materno, nombres, telefono1, correo electrónico, dirección, teléfono 2.</w:t>
             </w:r>
           </w:p>
           <w:p>
@@ -2019,7 +1979,6 @@
                 <w:rFonts w:ascii="Arial" w:eastAsia="Arial" w:hAnsi="Arial" w:cs="Arial"/>
                 <w:sz w:val="22"/>
                 <w:szCs w:val="22"/>
-                <w:highlight w:val="yellow"/>
               </w:rPr>
             </w:pPr>
             <w:proofErr w:type="gramStart"/>
@@ -2029,7 +1988,6 @@
                 <w:b/>
                 <w:sz w:val="22"/>
                 <w:szCs w:val="22"/>
-                <w:highlight w:val="yellow"/>
               </w:rPr>
               <w:t>FA</w:t>
             </w:r>
@@ -2040,27 +1998,15 @@
                 <w:b/>
                 <w:sz w:val="22"/>
                 <w:szCs w:val="22"/>
-                <w:highlight w:val="yellow"/>
-              </w:rPr>
-              <w:t xml:space="preserve"> 2.</w:t>
-            </w:r>
-            <w:r>
-              <w:rPr>
-                <w:rFonts w:ascii="Arial" w:eastAsia="Arial" w:hAnsi="Arial" w:cs="Arial"/>
-                <w:b/>
-                <w:sz w:val="22"/>
-                <w:szCs w:val="22"/>
-                <w:highlight w:val="yellow"/>
-              </w:rPr>
-              <w:t>a</w:t>
-            </w:r>
-            <w:r>
-              <w:rPr>
-                <w:rFonts w:ascii="Arial" w:eastAsia="Arial" w:hAnsi="Arial" w:cs="Arial"/>
-                <w:b/>
-                <w:sz w:val="22"/>
-                <w:szCs w:val="22"/>
-                <w:highlight w:val="yellow"/>
+              </w:rPr>
+              <w:t xml:space="preserve"> 2.a</w:t>
+            </w:r>
+            <w:r>
+              <w:rPr>
+                <w:rFonts w:ascii="Arial" w:eastAsia="Arial" w:hAnsi="Arial" w:cs="Arial"/>
+                <w:b/>
+                <w:sz w:val="22"/>
+                <w:szCs w:val="22"/>
               </w:rPr>
               <w:t>.1</w:t>
             </w:r>
@@ -2070,19 +2016,8 @@
                 <w:b/>
                 <w:sz w:val="22"/>
                 <w:szCs w:val="22"/>
-                <w:highlight w:val="yellow"/>
-              </w:rPr>
-              <w:t xml:space="preserve">: 1. El </w:t>
-            </w:r>
-            <w:r>
-              <w:rPr>
-                <w:rFonts w:ascii="Arial" w:eastAsia="Arial" w:hAnsi="Arial" w:cs="Arial"/>
-                <w:b/>
-                <w:sz w:val="22"/>
-                <w:szCs w:val="22"/>
-                <w:highlight w:val="yellow"/>
-              </w:rPr>
-              <w:t>tipo de ingreso es de parte</w:t>
+              </w:rPr>
+              <w:t>: 1. El tipo de ingreso es de parte</w:t>
             </w:r>
           </w:p>
         </w:tc>
@@ -2106,15 +2041,13 @@
                 <w:rFonts w:ascii="Arial" w:eastAsia="Arial" w:hAnsi="Arial" w:cs="Arial"/>
                 <w:sz w:val="22"/>
                 <w:szCs w:val="22"/>
-                <w:highlight w:val="yellow"/>
-              </w:rPr>
-            </w:pPr>
-            <w:r>
-              <w:rPr>
-                <w:rFonts w:ascii="Arial" w:eastAsia="Arial" w:hAnsi="Arial" w:cs="Arial"/>
-                <w:sz w:val="22"/>
-                <w:szCs w:val="22"/>
-                <w:highlight w:val="yellow"/>
+              </w:rPr>
+            </w:pPr>
+            <w:r>
+              <w:rPr>
+                <w:rFonts w:ascii="Arial" w:eastAsia="Arial" w:hAnsi="Arial" w:cs="Arial"/>
+                <w:sz w:val="22"/>
+                <w:szCs w:val="22"/>
               </w:rPr>
               <w:t xml:space="preserve">1 </w:t>
             </w:r>
@@ -2123,7 +2056,6 @@
                 <w:rFonts w:ascii="Arial" w:eastAsia="Arial" w:hAnsi="Arial" w:cs="Arial"/>
                 <w:sz w:val="22"/>
                 <w:szCs w:val="22"/>
-                <w:highlight w:val="yellow"/>
               </w:rPr>
               <w:t>El usuario selecciona el tipo de ingreso</w:t>
             </w:r>
@@ -2132,7 +2064,6 @@
                 <w:rFonts w:ascii="Arial" w:eastAsia="Arial" w:hAnsi="Arial" w:cs="Arial"/>
                 <w:sz w:val="22"/>
                 <w:szCs w:val="22"/>
-                <w:highlight w:val="yellow"/>
               </w:rPr>
               <w:t xml:space="preserve"> “parte”</w:t>
             </w:r>
@@ -2147,15 +2078,13 @@
                 <w:rFonts w:ascii="Arial" w:eastAsia="Arial" w:hAnsi="Arial" w:cs="Arial"/>
                 <w:sz w:val="22"/>
                 <w:szCs w:val="22"/>
-                <w:highlight w:val="yellow"/>
-              </w:rPr>
-            </w:pPr>
-            <w:r>
-              <w:rPr>
-                <w:rFonts w:ascii="Arial" w:eastAsia="Arial" w:hAnsi="Arial" w:cs="Arial"/>
-                <w:sz w:val="22"/>
-                <w:szCs w:val="22"/>
-                <w:highlight w:val="yellow"/>
+              </w:rPr>
+            </w:pPr>
+            <w:r>
+              <w:rPr>
+                <w:rFonts w:ascii="Arial" w:eastAsia="Arial" w:hAnsi="Arial" w:cs="Arial"/>
+                <w:sz w:val="22"/>
+                <w:szCs w:val="22"/>
               </w:rPr>
               <w:t xml:space="preserve">2 </w:t>
             </w:r>
@@ -2164,7 +2093,6 @@
                 <w:rFonts w:ascii="Arial" w:eastAsia="Arial" w:hAnsi="Arial" w:cs="Arial"/>
                 <w:sz w:val="22"/>
                 <w:szCs w:val="22"/>
-                <w:highlight w:val="yellow"/>
               </w:rPr>
               <w:t xml:space="preserve">El sistema </w:t>
             </w:r>
@@ -2173,7 +2101,6 @@
                 <w:rFonts w:ascii="Arial" w:eastAsia="Arial" w:hAnsi="Arial" w:cs="Arial"/>
                 <w:sz w:val="22"/>
                 <w:szCs w:val="22"/>
-                <w:highlight w:val="yellow"/>
               </w:rPr>
               <w:t xml:space="preserve">habilita las </w:t>
             </w:r>
@@ -2182,7 +2109,6 @@
                 <w:rFonts w:ascii="Arial" w:eastAsia="Arial" w:hAnsi="Arial" w:cs="Arial"/>
                 <w:sz w:val="22"/>
                 <w:szCs w:val="22"/>
-                <w:highlight w:val="yellow"/>
               </w:rPr>
               <w:t xml:space="preserve">opciones persona jurídica y persona natural, además de las </w:t>
             </w:r>
@@ -2191,7 +2117,6 @@
                 <w:rFonts w:ascii="Arial" w:eastAsia="Arial" w:hAnsi="Arial" w:cs="Arial"/>
                 <w:sz w:val="22"/>
                 <w:szCs w:val="22"/>
-                <w:highlight w:val="yellow"/>
               </w:rPr>
               <w:t xml:space="preserve">secciones de datos del </w:t>
             </w:r>
@@ -2200,7 +2125,6 @@
                 <w:rFonts w:ascii="Arial" w:eastAsia="Arial" w:hAnsi="Arial" w:cs="Arial"/>
                 <w:sz w:val="22"/>
                 <w:szCs w:val="22"/>
-                <w:highlight w:val="yellow"/>
               </w:rPr>
               <w:t>usuario del servicio.</w:t>
             </w:r>
@@ -2215,15 +2139,13 @@
                 <w:rFonts w:ascii="Arial" w:eastAsia="Arial" w:hAnsi="Arial" w:cs="Arial"/>
                 <w:sz w:val="22"/>
                 <w:szCs w:val="22"/>
-                <w:highlight w:val="yellow"/>
-              </w:rPr>
-            </w:pPr>
-            <w:r>
-              <w:rPr>
-                <w:rFonts w:ascii="Arial" w:eastAsia="Arial" w:hAnsi="Arial" w:cs="Arial"/>
-                <w:sz w:val="22"/>
-                <w:szCs w:val="22"/>
-                <w:highlight w:val="yellow"/>
+              </w:rPr>
+            </w:pPr>
+            <w:r>
+              <w:rPr>
+                <w:rFonts w:ascii="Arial" w:eastAsia="Arial" w:hAnsi="Arial" w:cs="Arial"/>
+                <w:sz w:val="22"/>
+                <w:szCs w:val="22"/>
               </w:rPr>
               <w:t>Continua en el paso 2.</w:t>
             </w:r>
@@ -2232,7 +2154,6 @@
                 <w:rFonts w:ascii="Arial" w:eastAsia="Arial" w:hAnsi="Arial" w:cs="Arial"/>
                 <w:sz w:val="22"/>
                 <w:szCs w:val="22"/>
-                <w:highlight w:val="yellow"/>
               </w:rPr>
               <w:t>a.2</w:t>
             </w:r>
@@ -2258,7 +2179,6 @@
                 <w:rFonts w:ascii="Arial" w:eastAsia="Arial" w:hAnsi="Arial" w:cs="Arial"/>
                 <w:sz w:val="22"/>
                 <w:szCs w:val="22"/>
-                <w:highlight w:val="yellow"/>
               </w:rPr>
             </w:pPr>
             <w:proofErr w:type="gramStart"/>
@@ -2268,7 +2188,6 @@
                 <w:b/>
                 <w:sz w:val="22"/>
                 <w:szCs w:val="22"/>
-                <w:highlight w:val="yellow"/>
               </w:rPr>
               <w:t>FA</w:t>
             </w:r>
@@ -2279,7 +2198,6 @@
                 <w:b/>
                 <w:sz w:val="22"/>
                 <w:szCs w:val="22"/>
-                <w:highlight w:val="yellow"/>
               </w:rPr>
               <w:t xml:space="preserve"> 2.a</w:t>
             </w:r>
@@ -2289,7 +2207,6 @@
                 <w:b/>
                 <w:sz w:val="22"/>
                 <w:szCs w:val="22"/>
-                <w:highlight w:val="yellow"/>
               </w:rPr>
               <w:t>.1</w:t>
             </w:r>
@@ -2299,7 +2216,6 @@
                 <w:b/>
                 <w:sz w:val="22"/>
                 <w:szCs w:val="22"/>
-                <w:highlight w:val="yellow"/>
               </w:rPr>
               <w:t xml:space="preserve">: </w:t>
             </w:r>
@@ -2309,7 +2225,6 @@
                 <w:b/>
                 <w:sz w:val="22"/>
                 <w:szCs w:val="22"/>
-                <w:highlight w:val="yellow"/>
               </w:rPr>
               <w:t>2</w:t>
             </w:r>
@@ -2319,19 +2234,8 @@
                 <w:b/>
                 <w:sz w:val="22"/>
                 <w:szCs w:val="22"/>
-                <w:highlight w:val="yellow"/>
-              </w:rPr>
-              <w:t xml:space="preserve">. El tipo de ingreso es de </w:t>
-            </w:r>
-            <w:r>
-              <w:rPr>
-                <w:rFonts w:ascii="Arial" w:eastAsia="Arial" w:hAnsi="Arial" w:cs="Arial"/>
-                <w:b/>
-                <w:sz w:val="22"/>
-                <w:szCs w:val="22"/>
-                <w:highlight w:val="yellow"/>
-              </w:rPr>
-              <w:t>oficio</w:t>
+              </w:rPr>
+              <w:t>. El tipo de ingreso es de oficio</w:t>
             </w:r>
           </w:p>
         </w:tc>
@@ -2355,15 +2259,13 @@
                 <w:rFonts w:ascii="Arial" w:eastAsia="Arial" w:hAnsi="Arial" w:cs="Arial"/>
                 <w:sz w:val="22"/>
                 <w:szCs w:val="22"/>
-                <w:highlight w:val="yellow"/>
-              </w:rPr>
-            </w:pPr>
-            <w:r>
-              <w:rPr>
-                <w:rFonts w:ascii="Arial" w:eastAsia="Arial" w:hAnsi="Arial" w:cs="Arial"/>
-                <w:sz w:val="22"/>
-                <w:szCs w:val="22"/>
-                <w:highlight w:val="yellow"/>
+              </w:rPr>
+            </w:pPr>
+            <w:r>
+              <w:rPr>
+                <w:rFonts w:ascii="Arial" w:eastAsia="Arial" w:hAnsi="Arial" w:cs="Arial"/>
+                <w:sz w:val="22"/>
+                <w:szCs w:val="22"/>
               </w:rPr>
               <w:t xml:space="preserve">1 </w:t>
             </w:r>
@@ -2372,48 +2274,27 @@
                 <w:rFonts w:ascii="Arial" w:eastAsia="Arial" w:hAnsi="Arial" w:cs="Arial"/>
                 <w:sz w:val="22"/>
                 <w:szCs w:val="22"/>
-                <w:highlight w:val="yellow"/>
-              </w:rPr>
-              <w:t>El usuario selecciona el tipo de ingreso “</w:t>
-            </w:r>
-            <w:r>
-              <w:rPr>
-                <w:rFonts w:ascii="Arial" w:eastAsia="Arial" w:hAnsi="Arial" w:cs="Arial"/>
-                <w:sz w:val="22"/>
-                <w:szCs w:val="22"/>
-                <w:highlight w:val="yellow"/>
-              </w:rPr>
-              <w:t>oficio</w:t>
-            </w:r>
-            <w:r>
-              <w:rPr>
-                <w:rFonts w:ascii="Arial" w:eastAsia="Arial" w:hAnsi="Arial" w:cs="Arial"/>
-                <w:sz w:val="22"/>
-                <w:szCs w:val="22"/>
-                <w:highlight w:val="yellow"/>
-              </w:rPr>
-              <w:t>”</w:t>
-            </w:r>
-          </w:p>
-          <w:p>
-            <w:pPr>
-              <w:widowControl/>
-              <w:spacing w:after="60" w:line="240" w:lineRule="auto"/>
-              <w:ind w:right="57"/>
-              <w:jc w:val="both"/>
-              <w:rPr>
-                <w:rFonts w:ascii="Arial" w:eastAsia="Arial" w:hAnsi="Arial" w:cs="Arial"/>
-                <w:sz w:val="22"/>
-                <w:szCs w:val="22"/>
-                <w:highlight w:val="yellow"/>
-              </w:rPr>
-            </w:pPr>
-            <w:r>
-              <w:rPr>
-                <w:rFonts w:ascii="Arial" w:eastAsia="Arial" w:hAnsi="Arial" w:cs="Arial"/>
-                <w:sz w:val="22"/>
-                <w:szCs w:val="22"/>
-                <w:highlight w:val="yellow"/>
+              </w:rPr>
+              <w:t>El usuario selecciona el tipo de ingreso “oficio”</w:t>
+            </w:r>
+          </w:p>
+          <w:p>
+            <w:pPr>
+              <w:widowControl/>
+              <w:spacing w:after="60" w:line="240" w:lineRule="auto"/>
+              <w:ind w:right="57"/>
+              <w:jc w:val="both"/>
+              <w:rPr>
+                <w:rFonts w:ascii="Arial" w:eastAsia="Arial" w:hAnsi="Arial" w:cs="Arial"/>
+                <w:sz w:val="22"/>
+                <w:szCs w:val="22"/>
+              </w:rPr>
+            </w:pPr>
+            <w:r>
+              <w:rPr>
+                <w:rFonts w:ascii="Arial" w:eastAsia="Arial" w:hAnsi="Arial" w:cs="Arial"/>
+                <w:sz w:val="22"/>
+                <w:szCs w:val="22"/>
               </w:rPr>
               <w:t xml:space="preserve">2 </w:t>
             </w:r>
@@ -2422,34 +2303,14 @@
                 <w:rFonts w:ascii="Arial" w:eastAsia="Arial" w:hAnsi="Arial" w:cs="Arial"/>
                 <w:sz w:val="22"/>
                 <w:szCs w:val="22"/>
-                <w:highlight w:val="yellow"/>
-              </w:rPr>
-              <w:t xml:space="preserve">El sistema </w:t>
-            </w:r>
-            <w:r>
-              <w:rPr>
-                <w:rFonts w:ascii="Arial" w:eastAsia="Arial" w:hAnsi="Arial" w:cs="Arial"/>
-                <w:sz w:val="22"/>
-                <w:szCs w:val="22"/>
-                <w:highlight w:val="yellow"/>
-              </w:rPr>
-              <w:t>des</w:t>
-            </w:r>
-            <w:r>
-              <w:rPr>
-                <w:rFonts w:ascii="Arial" w:eastAsia="Arial" w:hAnsi="Arial" w:cs="Arial"/>
-                <w:sz w:val="22"/>
-                <w:szCs w:val="22"/>
-                <w:highlight w:val="yellow"/>
-              </w:rPr>
-              <w:t xml:space="preserve">habilita </w:t>
-            </w:r>
-            <w:r>
-              <w:rPr>
-                <w:rFonts w:ascii="Arial" w:eastAsia="Arial" w:hAnsi="Arial" w:cs="Arial"/>
-                <w:sz w:val="22"/>
-                <w:szCs w:val="22"/>
-                <w:highlight w:val="yellow"/>
+              </w:rPr>
+              <w:t xml:space="preserve">El sistema deshabilita </w:t>
+            </w:r>
+            <w:r>
+              <w:rPr>
+                <w:rFonts w:ascii="Arial" w:eastAsia="Arial" w:hAnsi="Arial" w:cs="Arial"/>
+                <w:sz w:val="22"/>
+                <w:szCs w:val="22"/>
               </w:rPr>
               <w:t>opciones persona jurídica y persona natural, además de las secciones de datos del usuario del servicio.</w:t>
             </w:r>
@@ -2465,16 +2326,14 @@
                 <w:b/>
                 <w:sz w:val="22"/>
                 <w:szCs w:val="22"/>
-                <w:highlight w:val="yellow"/>
-              </w:rPr>
-            </w:pPr>
-            <w:r>
-              <w:rPr>
-                <w:rFonts w:ascii="Arial" w:eastAsia="Arial" w:hAnsi="Arial" w:cs="Arial"/>
-                <w:b/>
-                <w:sz w:val="22"/>
-                <w:szCs w:val="22"/>
-                <w:highlight w:val="yellow"/>
+              </w:rPr>
+            </w:pPr>
+            <w:r>
+              <w:rPr>
+                <w:rFonts w:ascii="Arial" w:eastAsia="Arial" w:hAnsi="Arial" w:cs="Arial"/>
+                <w:b/>
+                <w:sz w:val="22"/>
+                <w:szCs w:val="22"/>
               </w:rPr>
               <w:t>Continua en el paso 2.</w:t>
             </w:r>
@@ -2484,7 +2343,6 @@
                 <w:b/>
                 <w:sz w:val="22"/>
                 <w:szCs w:val="22"/>
-                <w:highlight w:val="yellow"/>
               </w:rPr>
               <w:t>d</w:t>
             </w:r>
@@ -2510,7 +2368,6 @@
                 <w:rFonts w:ascii="Arial" w:eastAsia="Arial" w:hAnsi="Arial" w:cs="Arial"/>
                 <w:sz w:val="22"/>
                 <w:szCs w:val="22"/>
-                <w:highlight w:val="yellow"/>
               </w:rPr>
             </w:pPr>
             <w:proofErr w:type="gramStart"/>
@@ -2520,7 +2377,6 @@
                 <w:b/>
                 <w:sz w:val="22"/>
                 <w:szCs w:val="22"/>
-                <w:highlight w:val="yellow"/>
               </w:rPr>
               <w:t>FA</w:t>
             </w:r>
@@ -2531,27 +2387,15 @@
                 <w:b/>
                 <w:sz w:val="22"/>
                 <w:szCs w:val="22"/>
-                <w:highlight w:val="yellow"/>
-              </w:rPr>
-              <w:t xml:space="preserve"> 2.</w:t>
-            </w:r>
-            <w:r>
-              <w:rPr>
-                <w:rFonts w:ascii="Arial" w:eastAsia="Arial" w:hAnsi="Arial" w:cs="Arial"/>
-                <w:b/>
-                <w:sz w:val="22"/>
-                <w:szCs w:val="22"/>
-                <w:highlight w:val="yellow"/>
-              </w:rPr>
-              <w:t>a</w:t>
-            </w:r>
-            <w:r>
-              <w:rPr>
-                <w:rFonts w:ascii="Arial" w:eastAsia="Arial" w:hAnsi="Arial" w:cs="Arial"/>
-                <w:b/>
-                <w:sz w:val="22"/>
-                <w:szCs w:val="22"/>
-                <w:highlight w:val="yellow"/>
+              </w:rPr>
+              <w:t xml:space="preserve"> 2.a</w:t>
+            </w:r>
+            <w:r>
+              <w:rPr>
+                <w:rFonts w:ascii="Arial" w:eastAsia="Arial" w:hAnsi="Arial" w:cs="Arial"/>
+                <w:b/>
+                <w:sz w:val="22"/>
+                <w:szCs w:val="22"/>
               </w:rPr>
               <w:t>.2</w:t>
             </w:r>
@@ -2561,7 +2405,6 @@
                 <w:b/>
                 <w:sz w:val="22"/>
                 <w:szCs w:val="22"/>
-                <w:highlight w:val="yellow"/>
               </w:rPr>
               <w:t xml:space="preserve">: </w:t>
             </w:r>
@@ -2571,7 +2414,6 @@
                 <w:b/>
                 <w:sz w:val="22"/>
                 <w:szCs w:val="22"/>
-                <w:highlight w:val="yellow"/>
               </w:rPr>
               <w:t>1</w:t>
             </w:r>
@@ -2581,19 +2423,8 @@
                 <w:b/>
                 <w:sz w:val="22"/>
                 <w:szCs w:val="22"/>
-                <w:highlight w:val="yellow"/>
-              </w:rPr>
-              <w:t xml:space="preserve">. El </w:t>
-            </w:r>
-            <w:r>
-              <w:rPr>
-                <w:rFonts w:ascii="Arial" w:eastAsia="Arial" w:hAnsi="Arial" w:cs="Arial"/>
-                <w:b/>
-                <w:sz w:val="22"/>
-                <w:szCs w:val="22"/>
-                <w:highlight w:val="yellow"/>
-              </w:rPr>
-              <w:t>tipo de persona es jurídica</w:t>
+              </w:rPr>
+              <w:t>. El tipo de persona es jurídica</w:t>
             </w:r>
           </w:p>
         </w:tc>
@@ -2617,15 +2448,13 @@
                 <w:rFonts w:ascii="Arial" w:eastAsia="Arial" w:hAnsi="Arial" w:cs="Arial"/>
                 <w:sz w:val="22"/>
                 <w:szCs w:val="22"/>
-                <w:highlight w:val="yellow"/>
-              </w:rPr>
-            </w:pPr>
-            <w:r>
-              <w:rPr>
-                <w:rFonts w:ascii="Arial" w:eastAsia="Arial" w:hAnsi="Arial" w:cs="Arial"/>
-                <w:sz w:val="22"/>
-                <w:szCs w:val="22"/>
-                <w:highlight w:val="yellow"/>
+              </w:rPr>
+            </w:pPr>
+            <w:r>
+              <w:rPr>
+                <w:rFonts w:ascii="Arial" w:eastAsia="Arial" w:hAnsi="Arial" w:cs="Arial"/>
+                <w:sz w:val="22"/>
+                <w:szCs w:val="22"/>
               </w:rPr>
               <w:t>El usuario selecciona el tipo de persona “</w:t>
             </w:r>
@@ -2634,7 +2463,6 @@
                 <w:rFonts w:ascii="Arial" w:eastAsia="Arial" w:hAnsi="Arial" w:cs="Arial"/>
                 <w:sz w:val="22"/>
                 <w:szCs w:val="22"/>
-                <w:highlight w:val="yellow"/>
               </w:rPr>
               <w:t>jurídica</w:t>
             </w:r>
@@ -2643,7 +2471,6 @@
                 <w:rFonts w:ascii="Arial" w:eastAsia="Arial" w:hAnsi="Arial" w:cs="Arial"/>
                 <w:sz w:val="22"/>
                 <w:szCs w:val="22"/>
-                <w:highlight w:val="yellow"/>
               </w:rPr>
               <w:t>”</w:t>
             </w:r>
@@ -2658,15 +2485,13 @@
                 <w:rFonts w:ascii="Arial" w:eastAsia="Arial" w:hAnsi="Arial" w:cs="Arial"/>
                 <w:sz w:val="22"/>
                 <w:szCs w:val="22"/>
-                <w:highlight w:val="yellow"/>
-              </w:rPr>
-            </w:pPr>
-            <w:r>
-              <w:rPr>
-                <w:rFonts w:ascii="Arial" w:eastAsia="Arial" w:hAnsi="Arial" w:cs="Arial"/>
-                <w:sz w:val="22"/>
-                <w:szCs w:val="22"/>
-                <w:highlight w:val="yellow"/>
+              </w:rPr>
+            </w:pPr>
+            <w:r>
+              <w:rPr>
+                <w:rFonts w:ascii="Arial" w:eastAsia="Arial" w:hAnsi="Arial" w:cs="Arial"/>
+                <w:sz w:val="22"/>
+                <w:szCs w:val="22"/>
               </w:rPr>
               <w:t xml:space="preserve">El sistema habilita las opciones sector: </w:t>
             </w:r>
@@ -2675,7 +2500,6 @@
                 <w:rFonts w:ascii="Arial" w:eastAsia="Arial" w:hAnsi="Arial" w:cs="Arial"/>
                 <w:sz w:val="22"/>
                 <w:szCs w:val="22"/>
-                <w:highlight w:val="yellow"/>
               </w:rPr>
               <w:t>público</w:t>
             </w:r>
@@ -2684,7 +2508,6 @@
                 <w:rFonts w:ascii="Arial" w:eastAsia="Arial" w:hAnsi="Arial" w:cs="Arial"/>
                 <w:sz w:val="22"/>
                 <w:szCs w:val="22"/>
-                <w:highlight w:val="yellow"/>
               </w:rPr>
               <w:t xml:space="preserve"> y privado.</w:t>
             </w:r>
@@ -2699,15 +2522,13 @@
                 <w:rFonts w:ascii="Arial" w:eastAsia="Arial" w:hAnsi="Arial" w:cs="Arial"/>
                 <w:sz w:val="22"/>
                 <w:szCs w:val="22"/>
-                <w:highlight w:val="yellow"/>
-              </w:rPr>
-            </w:pPr>
-            <w:r>
-              <w:rPr>
-                <w:rFonts w:ascii="Arial" w:eastAsia="Arial" w:hAnsi="Arial" w:cs="Arial"/>
-                <w:sz w:val="22"/>
-                <w:szCs w:val="22"/>
-                <w:highlight w:val="yellow"/>
+              </w:rPr>
+            </w:pPr>
+            <w:r>
+              <w:rPr>
+                <w:rFonts w:ascii="Arial" w:eastAsia="Arial" w:hAnsi="Arial" w:cs="Arial"/>
+                <w:sz w:val="22"/>
+                <w:szCs w:val="22"/>
               </w:rPr>
               <w:t>Continua en el paso 2.</w:t>
             </w:r>
@@ -2716,7 +2537,6 @@
                 <w:rFonts w:ascii="Arial" w:eastAsia="Arial" w:hAnsi="Arial" w:cs="Arial"/>
                 <w:sz w:val="22"/>
                 <w:szCs w:val="22"/>
-                <w:highlight w:val="yellow"/>
               </w:rPr>
               <w:t>a</w:t>
             </w:r>
@@ -2725,7 +2545,6 @@
                 <w:rFonts w:ascii="Arial" w:eastAsia="Arial" w:hAnsi="Arial" w:cs="Arial"/>
                 <w:sz w:val="22"/>
                 <w:szCs w:val="22"/>
-                <w:highlight w:val="yellow"/>
               </w:rPr>
               <w:t>.3</w:t>
             </w:r>
@@ -2751,7 +2570,6 @@
                 <w:rFonts w:ascii="Arial" w:eastAsia="Arial" w:hAnsi="Arial" w:cs="Arial"/>
                 <w:sz w:val="22"/>
                 <w:szCs w:val="22"/>
-                <w:highlight w:val="yellow"/>
               </w:rPr>
             </w:pPr>
             <w:proofErr w:type="gramStart"/>
@@ -2761,7 +2579,6 @@
                 <w:b/>
                 <w:sz w:val="22"/>
                 <w:szCs w:val="22"/>
-                <w:highlight w:val="yellow"/>
               </w:rPr>
               <w:t>FA</w:t>
             </w:r>
@@ -2772,7 +2589,6 @@
                 <w:b/>
                 <w:sz w:val="22"/>
                 <w:szCs w:val="22"/>
-                <w:highlight w:val="yellow"/>
               </w:rPr>
               <w:t xml:space="preserve"> 2.a</w:t>
             </w:r>
@@ -2782,7 +2598,6 @@
                 <w:b/>
                 <w:sz w:val="22"/>
                 <w:szCs w:val="22"/>
-                <w:highlight w:val="yellow"/>
               </w:rPr>
               <w:t>.2</w:t>
             </w:r>
@@ -2792,7 +2607,6 @@
                 <w:b/>
                 <w:sz w:val="22"/>
                 <w:szCs w:val="22"/>
-                <w:highlight w:val="yellow"/>
               </w:rPr>
               <w:t xml:space="preserve">: </w:t>
             </w:r>
@@ -2802,7 +2616,6 @@
                 <w:b/>
                 <w:sz w:val="22"/>
                 <w:szCs w:val="22"/>
-                <w:highlight w:val="yellow"/>
               </w:rPr>
               <w:t>2</w:t>
             </w:r>
@@ -2812,19 +2625,8 @@
                 <w:b/>
                 <w:sz w:val="22"/>
                 <w:szCs w:val="22"/>
-                <w:highlight w:val="yellow"/>
-              </w:rPr>
-              <w:t xml:space="preserve">. El tipo de </w:t>
-            </w:r>
-            <w:r>
-              <w:rPr>
-                <w:rFonts w:ascii="Arial" w:eastAsia="Arial" w:hAnsi="Arial" w:cs="Arial"/>
-                <w:b/>
-                <w:sz w:val="22"/>
-                <w:szCs w:val="22"/>
-                <w:highlight w:val="yellow"/>
-              </w:rPr>
-              <w:t>persona es natural</w:t>
+              </w:rPr>
+              <w:t>. El tipo de persona es natural</w:t>
             </w:r>
           </w:p>
         </w:tc>
@@ -2848,97 +2650,55 @@
                 <w:rFonts w:ascii="Arial" w:eastAsia="Arial" w:hAnsi="Arial" w:cs="Arial"/>
                 <w:sz w:val="22"/>
                 <w:szCs w:val="22"/>
-                <w:highlight w:val="yellow"/>
-              </w:rPr>
-            </w:pPr>
-            <w:r>
-              <w:rPr>
-                <w:rFonts w:ascii="Arial" w:eastAsia="Arial" w:hAnsi="Arial" w:cs="Arial"/>
-                <w:sz w:val="22"/>
-                <w:szCs w:val="22"/>
-                <w:highlight w:val="yellow"/>
-              </w:rPr>
-              <w:t>El usuario selecciona el tipo de persona “</w:t>
-            </w:r>
-            <w:r>
-              <w:rPr>
-                <w:rFonts w:ascii="Arial" w:eastAsia="Arial" w:hAnsi="Arial" w:cs="Arial"/>
-                <w:sz w:val="22"/>
-                <w:szCs w:val="22"/>
-                <w:highlight w:val="yellow"/>
-              </w:rPr>
-              <w:t>natural</w:t>
-            </w:r>
-            <w:r>
-              <w:rPr>
-                <w:rFonts w:ascii="Arial" w:eastAsia="Arial" w:hAnsi="Arial" w:cs="Arial"/>
-                <w:sz w:val="22"/>
-                <w:szCs w:val="22"/>
-                <w:highlight w:val="yellow"/>
-              </w:rPr>
-              <w:t>”</w:t>
-            </w:r>
-          </w:p>
-          <w:p>
-            <w:pPr>
-              <w:widowControl/>
-              <w:spacing w:after="60" w:line="240" w:lineRule="auto"/>
-              <w:ind w:right="57"/>
-              <w:jc w:val="both"/>
-              <w:rPr>
-                <w:rFonts w:ascii="Arial" w:eastAsia="Arial" w:hAnsi="Arial" w:cs="Arial"/>
-                <w:sz w:val="22"/>
-                <w:szCs w:val="22"/>
-                <w:highlight w:val="yellow"/>
-              </w:rPr>
-            </w:pPr>
-            <w:r>
-              <w:rPr>
-                <w:rFonts w:ascii="Arial" w:eastAsia="Arial" w:hAnsi="Arial" w:cs="Arial"/>
-                <w:sz w:val="22"/>
-                <w:szCs w:val="22"/>
-                <w:highlight w:val="yellow"/>
-              </w:rPr>
-              <w:t xml:space="preserve">El sistema </w:t>
-            </w:r>
-            <w:r>
-              <w:rPr>
-                <w:rFonts w:ascii="Arial" w:eastAsia="Arial" w:hAnsi="Arial" w:cs="Arial"/>
-                <w:sz w:val="22"/>
-                <w:szCs w:val="22"/>
-                <w:highlight w:val="yellow"/>
-              </w:rPr>
-              <w:t>des</w:t>
-            </w:r>
-            <w:r>
-              <w:rPr>
-                <w:rFonts w:ascii="Arial" w:eastAsia="Arial" w:hAnsi="Arial" w:cs="Arial"/>
-                <w:sz w:val="22"/>
-                <w:szCs w:val="22"/>
-                <w:highlight w:val="yellow"/>
-              </w:rPr>
-              <w:t>habilita las opciones sector: público y privado.</w:t>
-            </w:r>
-          </w:p>
-          <w:p>
-            <w:pPr>
-              <w:widowControl/>
-              <w:spacing w:after="60" w:line="240" w:lineRule="auto"/>
-              <w:ind w:right="57"/>
-              <w:jc w:val="both"/>
-              <w:rPr>
-                <w:rFonts w:ascii="Arial" w:eastAsia="Arial" w:hAnsi="Arial" w:cs="Arial"/>
-                <w:sz w:val="22"/>
-                <w:szCs w:val="22"/>
-                <w:highlight w:val="yellow"/>
-              </w:rPr>
-            </w:pPr>
-            <w:r>
-              <w:rPr>
-                <w:rFonts w:ascii="Arial" w:eastAsia="Arial" w:hAnsi="Arial" w:cs="Arial"/>
-                <w:sz w:val="22"/>
-                <w:szCs w:val="22"/>
-                <w:highlight w:val="yellow"/>
+              </w:rPr>
+            </w:pPr>
+            <w:r>
+              <w:rPr>
+                <w:rFonts w:ascii="Arial" w:eastAsia="Arial" w:hAnsi="Arial" w:cs="Arial"/>
+                <w:sz w:val="22"/>
+                <w:szCs w:val="22"/>
+              </w:rPr>
+              <w:t>El usuario selecciona el tipo de persona “natural”</w:t>
+            </w:r>
+          </w:p>
+          <w:p>
+            <w:pPr>
+              <w:widowControl/>
+              <w:spacing w:after="60" w:line="240" w:lineRule="auto"/>
+              <w:ind w:right="57"/>
+              <w:jc w:val="both"/>
+              <w:rPr>
+                <w:rFonts w:ascii="Arial" w:eastAsia="Arial" w:hAnsi="Arial" w:cs="Arial"/>
+                <w:sz w:val="22"/>
+                <w:szCs w:val="22"/>
+              </w:rPr>
+            </w:pPr>
+            <w:r>
+              <w:rPr>
+                <w:rFonts w:ascii="Arial" w:eastAsia="Arial" w:hAnsi="Arial" w:cs="Arial"/>
+                <w:sz w:val="22"/>
+                <w:szCs w:val="22"/>
+              </w:rPr>
+              <w:t>El sistema deshabilita las opciones sector: público y privado.</w:t>
+            </w:r>
+          </w:p>
+          <w:p>
+            <w:pPr>
+              <w:widowControl/>
+              <w:spacing w:after="60" w:line="240" w:lineRule="auto"/>
+              <w:ind w:right="57"/>
+              <w:jc w:val="both"/>
+              <w:rPr>
+                <w:rFonts w:ascii="Arial" w:eastAsia="Arial" w:hAnsi="Arial" w:cs="Arial"/>
+                <w:sz w:val="22"/>
+                <w:szCs w:val="22"/>
+              </w:rPr>
+            </w:pPr>
+            <w:r>
+              <w:rPr>
+                <w:rFonts w:ascii="Arial" w:eastAsia="Arial" w:hAnsi="Arial" w:cs="Arial"/>
+                <w:sz w:val="22"/>
+                <w:szCs w:val="22"/>
               </w:rPr>
               <w:t>Continua en el paso 2.b</w:t>
             </w:r>
@@ -2982,16 +2742,7 @@
                 <w:sz w:val="22"/>
                 <w:szCs w:val="22"/>
               </w:rPr>
-              <w:t xml:space="preserve"> 2.b: 1. </w:t>
-            </w:r>
-            <w:r>
-              <w:rPr>
-                <w:rFonts w:ascii="Arial" w:eastAsia="Arial" w:hAnsi="Arial" w:cs="Arial"/>
-                <w:b/>
-                <w:sz w:val="22"/>
-                <w:szCs w:val="22"/>
-              </w:rPr>
-              <w:t>El solicitante es igual al involucrado</w:t>
+              <w:t xml:space="preserve"> 2.b: 1. El solicitante es igual al involucrado</w:t>
             </w:r>
           </w:p>
         </w:tc>
@@ -3020,15 +2771,7 @@
                 <w:sz w:val="22"/>
                 <w:szCs w:val="22"/>
               </w:rPr>
-              <w:t>1 El usuario selecciona la opción “Sí”  para el ítem “</w:t>
-            </w:r>
-            <w:r>
-              <w:rPr>
-                <w:rFonts w:ascii="Arial" w:eastAsia="Arial" w:hAnsi="Arial" w:cs="Arial"/>
-                <w:sz w:val="22"/>
-                <w:szCs w:val="22"/>
-              </w:rPr>
-              <w:t xml:space="preserve">En caso el solicitante sea una </w:t>
+              <w:t xml:space="preserve">1 El usuario selecciona la opción “Sí”  para el ítem “En caso el solicitante sea una </w:t>
             </w:r>
             <w:r>
               <w:rPr>
@@ -3044,15 +2787,7 @@
                 <w:sz w:val="22"/>
                 <w:szCs w:val="22"/>
               </w:rPr>
-              <w:t xml:space="preserve"> diferente al involucrado</w:t>
-            </w:r>
-            <w:r>
-              <w:rPr>
-                <w:rFonts w:ascii="Arial" w:eastAsia="Arial" w:hAnsi="Arial" w:cs="Arial"/>
-                <w:sz w:val="22"/>
-                <w:szCs w:val="22"/>
-              </w:rPr>
-              <w:t>”</w:t>
+              <w:t xml:space="preserve"> diferente al involucrado”</w:t>
             </w:r>
           </w:p>
           <w:p>
@@ -3098,15 +2833,7 @@
                 <w:sz w:val="22"/>
                 <w:szCs w:val="22"/>
               </w:rPr>
-              <w:t xml:space="preserve"> de documento de identidad, número documento de identidad, apellido paterno, apellido materno, nombres, telefono1, correo electrónico, dirección, teléfono 2.</w:t>
-            </w:r>
-            <w:r>
-              <w:rPr>
-                <w:rFonts w:ascii="Arial" w:eastAsia="Arial" w:hAnsi="Arial" w:cs="Arial"/>
-                <w:sz w:val="22"/>
-                <w:szCs w:val="22"/>
-              </w:rPr>
-              <w:t xml:space="preserve"> Continua en el paso 3</w:t>
+              <w:t xml:space="preserve"> de documento de identidad, número documento de identidad, apellido paterno, apellido materno, nombres, telefono1, correo electrónico, dirección, teléfono 2. Continua en el paso 3</w:t>
             </w:r>
           </w:p>
         </w:tc>
@@ -3148,52 +2875,7 @@
                 <w:sz w:val="22"/>
                 <w:szCs w:val="22"/>
               </w:rPr>
-              <w:t xml:space="preserve"> 2.b: </w:t>
-            </w:r>
-            <w:r>
-              <w:rPr>
-                <w:rFonts w:ascii="Arial" w:eastAsia="Arial" w:hAnsi="Arial" w:cs="Arial"/>
-                <w:b/>
-                <w:sz w:val="22"/>
-                <w:szCs w:val="22"/>
-              </w:rPr>
-              <w:t>2</w:t>
-            </w:r>
-            <w:r>
-              <w:rPr>
-                <w:rFonts w:ascii="Arial" w:eastAsia="Arial" w:hAnsi="Arial" w:cs="Arial"/>
-                <w:b/>
-                <w:sz w:val="22"/>
-                <w:szCs w:val="22"/>
-              </w:rPr>
-              <w:t xml:space="preserve">. El </w:t>
-            </w:r>
-            <w:r>
-              <w:rPr>
-                <w:rFonts w:ascii="Arial" w:eastAsia="Arial" w:hAnsi="Arial" w:cs="Arial"/>
-                <w:b/>
-                <w:sz w:val="22"/>
-                <w:szCs w:val="22"/>
-              </w:rPr>
-              <w:t>solicitante</w:t>
-            </w:r>
-            <w:r>
-              <w:rPr>
-                <w:rFonts w:ascii="Arial" w:eastAsia="Arial" w:hAnsi="Arial" w:cs="Arial"/>
-                <w:b/>
-                <w:sz w:val="22"/>
-                <w:szCs w:val="22"/>
-              </w:rPr>
-              <w:t xml:space="preserve"> </w:t>
-            </w:r>
-            <w:r>
-              <w:rPr>
-                <w:rFonts w:ascii="Arial" w:eastAsia="Arial" w:hAnsi="Arial" w:cs="Arial"/>
-                <w:b/>
-                <w:sz w:val="22"/>
-                <w:szCs w:val="22"/>
-              </w:rPr>
-              <w:t>no es igual al involucrado.</w:t>
+              <w:t xml:space="preserve"> 2.b: 2. El solicitante no es igual al involucrado.</w:t>
             </w:r>
           </w:p>
         </w:tc>
@@ -3222,23 +2904,7 @@
                 <w:sz w:val="22"/>
                 <w:szCs w:val="22"/>
               </w:rPr>
-              <w:t>1 El usuario selecciona la opción “</w:t>
-            </w:r>
-            <w:r>
-              <w:rPr>
-                <w:rFonts w:ascii="Arial" w:eastAsia="Arial" w:hAnsi="Arial" w:cs="Arial"/>
-                <w:sz w:val="22"/>
-                <w:szCs w:val="22"/>
-              </w:rPr>
-              <w:t>No</w:t>
-            </w:r>
-            <w:r>
-              <w:rPr>
-                <w:rFonts w:ascii="Arial" w:eastAsia="Arial" w:hAnsi="Arial" w:cs="Arial"/>
-                <w:sz w:val="22"/>
-                <w:szCs w:val="22"/>
-              </w:rPr>
-              <w:t xml:space="preserve">”  para el ítem “En caso el solicitante sea una </w:t>
+              <w:t xml:space="preserve">1 El usuario selecciona la opción “No”  para el ítem “En caso el solicitante sea una </w:t>
             </w:r>
             <w:r>
               <w:rPr>
@@ -3254,8 +2920,18 @@
                 <w:sz w:val="22"/>
                 <w:szCs w:val="22"/>
               </w:rPr>
-              <w:t xml:space="preserve"> </w:t>
-            </w:r>
+              <w:t xml:space="preserve"> diferente al involucrado”</w:t>
+            </w:r>
+          </w:p>
+          <w:p>
+            <w:pPr>
+              <w:ind w:right="290"/>
+              <w:rPr>
+                <w:rFonts w:ascii="Arial" w:eastAsia="Arial" w:hAnsi="Arial" w:cs="Arial"/>
+                <w:sz w:val="22"/>
+                <w:szCs w:val="22"/>
+              </w:rPr>
+            </w:pPr>
             <w:r>
               <w:rPr>
                 <w:rFonts w:ascii="Arial" w:eastAsia="Arial" w:hAnsi="Arial" w:cs="Arial"/>
@@ -3263,7 +2939,7 @@
                 <w:szCs w:val="22"/>
               </w:rPr>
               <w:lastRenderedPageBreak/>
-              <w:t>diferente al involucrado”</w:t>
+              <w:t xml:space="preserve">2 El sistema habilita los campos: </w:t>
             </w:r>
           </w:p>
           <w:p>
@@ -3271,32 +2947,6 @@
               <w:ind w:right="290"/>
               <w:rPr>
                 <w:rFonts w:ascii="Arial" w:eastAsia="Arial" w:hAnsi="Arial" w:cs="Arial"/>
-                <w:sz w:val="22"/>
-                <w:szCs w:val="22"/>
-              </w:rPr>
-            </w:pPr>
-            <w:r>
-              <w:rPr>
-                <w:rFonts w:ascii="Arial" w:eastAsia="Arial" w:hAnsi="Arial" w:cs="Arial"/>
-                <w:sz w:val="22"/>
-                <w:szCs w:val="22"/>
-              </w:rPr>
-              <w:t xml:space="preserve">2 El sistema </w:t>
-            </w:r>
-            <w:r>
-              <w:rPr>
-                <w:rFonts w:ascii="Arial" w:eastAsia="Arial" w:hAnsi="Arial" w:cs="Arial"/>
-                <w:sz w:val="22"/>
-                <w:szCs w:val="22"/>
-              </w:rPr>
-              <w:t xml:space="preserve">habilita los campos: </w:t>
-            </w:r>
-          </w:p>
-          <w:p>
-            <w:pPr>
-              <w:ind w:right="290"/>
-              <w:rPr>
-                <w:rFonts w:ascii="Arial" w:eastAsia="Arial" w:hAnsi="Arial" w:cs="Arial"/>
                 <w:b/>
                 <w:sz w:val="22"/>
                 <w:szCs w:val="22"/>
@@ -3318,15 +2968,7 @@
                 <w:sz w:val="22"/>
                 <w:szCs w:val="22"/>
               </w:rPr>
-              <w:t xml:space="preserve"> de documento de identidad, número documento de identidad, apellido paterno, apellido materno, nombres, telefono1, correo electrónico, dirección, teléfono 2</w:t>
-            </w:r>
-            <w:r>
-              <w:rPr>
-                <w:rFonts w:ascii="Arial" w:eastAsia="Arial" w:hAnsi="Arial" w:cs="Arial"/>
-                <w:sz w:val="22"/>
-                <w:szCs w:val="22"/>
-              </w:rPr>
-              <w:t>. Continua en el paso FA 2.b: 3</w:t>
+              <w:t xml:space="preserve"> de documento de identidad, número documento de identidad, apellido paterno, apellido materno, nombres, telefono1, correo electrónico, dirección, teléfono 2. Continua en el paso FA 2.b: 3</w:t>
             </w:r>
           </w:p>
         </w:tc>
@@ -3422,15 +3064,7 @@
                 <w:sz w:val="22"/>
                 <w:szCs w:val="22"/>
               </w:rPr>
-              <w:t xml:space="preserve">2 El sistema muestra </w:t>
-            </w:r>
-            <w:r>
-              <w:rPr>
-                <w:rFonts w:ascii="Arial" w:eastAsia="Arial" w:hAnsi="Arial" w:cs="Arial"/>
-                <w:sz w:val="22"/>
-                <w:szCs w:val="22"/>
-              </w:rPr>
-              <w:t xml:space="preserve">los siguientes datos: </w:t>
+              <w:t xml:space="preserve">2 El sistema muestra los siguientes datos: </w:t>
             </w:r>
           </w:p>
           <w:p>
@@ -3493,15 +3127,7 @@
                 <w:sz w:val="22"/>
                 <w:szCs w:val="22"/>
               </w:rPr>
-              <w:t xml:space="preserve">telefono1, correo electrónico, dirección, teléfono </w:t>
-            </w:r>
-            <w:r>
-              <w:rPr>
-                <w:rFonts w:ascii="Arial" w:eastAsia="Arial" w:hAnsi="Arial" w:cs="Arial"/>
-                <w:sz w:val="22"/>
-                <w:szCs w:val="22"/>
-              </w:rPr>
-              <w:t>2; y solicita guardar.</w:t>
+              <w:t>telefono1, correo electrónico, dirección, teléfono 2; y solicita guardar.</w:t>
             </w:r>
           </w:p>
           <w:p>
@@ -3677,23 +3303,7 @@
                 <w:sz w:val="22"/>
                 <w:szCs w:val="22"/>
               </w:rPr>
-              <w:t>T</w:t>
-            </w:r>
-            <w:r>
-              <w:rPr>
-                <w:rFonts w:ascii="Arial" w:eastAsia="Arial" w:hAnsi="Arial" w:cs="Arial"/>
-                <w:sz w:val="22"/>
-                <w:szCs w:val="22"/>
-              </w:rPr>
-              <w:t>ipo de documento de identidad, número documento de identidad, apellido paterno, apellido materno, nombres, telefono1, correo electrónico, dirección, teléfono 2.</w:t>
-            </w:r>
-            <w:r>
-              <w:rPr>
-                <w:rFonts w:ascii="Arial" w:eastAsia="Arial" w:hAnsi="Arial" w:cs="Arial"/>
-                <w:sz w:val="22"/>
-                <w:szCs w:val="22"/>
-              </w:rPr>
-              <w:t xml:space="preserve"> </w:t>
+              <w:t xml:space="preserve">Tipo de documento de identidad, número documento de identidad, apellido paterno, apellido materno, nombres, telefono1, correo electrónico, dirección, teléfono 2. </w:t>
             </w:r>
             <w:proofErr w:type="gramStart"/>
             <w:r>
@@ -3806,97 +3416,49 @@
                 <w:sz w:val="22"/>
                 <w:szCs w:val="22"/>
               </w:rPr>
-              <w:t xml:space="preserve">2 El sistema </w:t>
-            </w:r>
-            <w:r>
-              <w:rPr>
-                <w:rFonts w:ascii="Arial" w:eastAsia="Arial" w:hAnsi="Arial" w:cs="Arial"/>
-                <w:sz w:val="22"/>
-                <w:szCs w:val="22"/>
-              </w:rPr>
-              <w:t>obtiene los siguientes datos:</w:t>
-            </w:r>
-          </w:p>
-          <w:p>
-            <w:pPr>
-              <w:widowControl/>
-              <w:spacing w:after="60" w:line="240" w:lineRule="auto"/>
-              <w:ind w:right="57"/>
-              <w:jc w:val="both"/>
-              <w:rPr>
-                <w:rFonts w:ascii="Arial" w:eastAsia="Arial" w:hAnsi="Arial" w:cs="Arial"/>
-                <w:sz w:val="22"/>
-                <w:szCs w:val="22"/>
-              </w:rPr>
-            </w:pPr>
-            <w:r>
-              <w:rPr>
-                <w:rFonts w:ascii="Arial" w:eastAsia="Arial" w:hAnsi="Arial" w:cs="Arial"/>
-                <w:sz w:val="22"/>
-                <w:szCs w:val="22"/>
-              </w:rPr>
-              <w:t>Tipo de documento de identidad, número documento de identidad, apellido paterno, apellido materno, nombres, sexo, edad, teléfono, departamento, provincia, distrito, dirección, correo</w:t>
-            </w:r>
-            <w:r>
-              <w:rPr>
-                <w:rFonts w:ascii="Arial" w:eastAsia="Arial" w:hAnsi="Arial" w:cs="Arial"/>
-                <w:sz w:val="22"/>
-                <w:szCs w:val="22"/>
-              </w:rPr>
-              <w:t xml:space="preserve"> electrónico, </w:t>
-            </w:r>
-            <w:r>
-              <w:rPr>
-                <w:rFonts w:ascii="Arial" w:eastAsia="Arial" w:hAnsi="Arial" w:cs="Arial"/>
-                <w:sz w:val="22"/>
-                <w:szCs w:val="22"/>
-              </w:rPr>
-              <w:t>tipo de seguro,</w:t>
-            </w:r>
-          </w:p>
-          <w:p>
-            <w:pPr>
-              <w:widowControl/>
-              <w:spacing w:after="60" w:line="240" w:lineRule="auto"/>
-              <w:ind w:right="57"/>
-              <w:jc w:val="both"/>
-              <w:rPr>
-                <w:rFonts w:ascii="Arial" w:eastAsia="Arial" w:hAnsi="Arial" w:cs="Arial"/>
-                <w:sz w:val="22"/>
-                <w:szCs w:val="22"/>
-              </w:rPr>
-            </w:pPr>
-            <w:r>
-              <w:rPr>
-                <w:rFonts w:ascii="Arial" w:eastAsia="Arial" w:hAnsi="Arial" w:cs="Arial"/>
-                <w:sz w:val="22"/>
-                <w:szCs w:val="22"/>
-              </w:rPr>
-              <w:t xml:space="preserve">3 </w:t>
-            </w:r>
-            <w:r>
-              <w:rPr>
-                <w:rFonts w:ascii="Arial" w:eastAsia="Arial" w:hAnsi="Arial" w:cs="Arial"/>
-                <w:sz w:val="22"/>
-                <w:szCs w:val="22"/>
-              </w:rPr>
-              <w:t xml:space="preserve">El usuario ingresa, el </w:t>
-            </w:r>
-            <w:r>
-              <w:rPr>
-                <w:rFonts w:ascii="Arial" w:eastAsia="Arial" w:hAnsi="Arial" w:cs="Arial"/>
-                <w:sz w:val="22"/>
-                <w:szCs w:val="22"/>
-              </w:rPr>
-              <w:t>tipo de prestaciones</w:t>
-            </w:r>
-            <w:r>
-              <w:rPr>
-                <w:rFonts w:ascii="Arial" w:eastAsia="Arial" w:hAnsi="Arial" w:cs="Arial"/>
-                <w:sz w:val="22"/>
-                <w:szCs w:val="22"/>
-              </w:rPr>
-              <w:t xml:space="preserve">. </w:t>
+              <w:t>2 El sistema obtiene los siguientes datos:</w:t>
+            </w:r>
+          </w:p>
+          <w:p>
+            <w:pPr>
+              <w:widowControl/>
+              <w:spacing w:after="60" w:line="240" w:lineRule="auto"/>
+              <w:ind w:right="57"/>
+              <w:jc w:val="both"/>
+              <w:rPr>
+                <w:rFonts w:ascii="Arial" w:eastAsia="Arial" w:hAnsi="Arial" w:cs="Arial"/>
+                <w:sz w:val="22"/>
+                <w:szCs w:val="22"/>
+              </w:rPr>
+            </w:pPr>
+            <w:r>
+              <w:rPr>
+                <w:rFonts w:ascii="Arial" w:eastAsia="Arial" w:hAnsi="Arial" w:cs="Arial"/>
+                <w:sz w:val="22"/>
+                <w:szCs w:val="22"/>
+              </w:rPr>
+              <w:t>Tipo de documento de identidad, número documento de identidad, apellido paterno, apellido materno, nombres, sexo, edad, teléfono, departamento, provincia, distrito, dirección, correo electrónico, tipo de seguro,</w:t>
+            </w:r>
+          </w:p>
+          <w:p>
+            <w:pPr>
+              <w:widowControl/>
+              <w:spacing w:after="60" w:line="240" w:lineRule="auto"/>
+              <w:ind w:right="57"/>
+              <w:jc w:val="both"/>
+              <w:rPr>
+                <w:rFonts w:ascii="Arial" w:eastAsia="Arial" w:hAnsi="Arial" w:cs="Arial"/>
+                <w:sz w:val="22"/>
+                <w:szCs w:val="22"/>
+              </w:rPr>
+            </w:pPr>
+            <w:r>
+              <w:rPr>
+                <w:rFonts w:ascii="Arial" w:eastAsia="Arial" w:hAnsi="Arial" w:cs="Arial"/>
+                <w:sz w:val="22"/>
+                <w:szCs w:val="22"/>
+              </w:rPr>
+              <w:t xml:space="preserve">3 El usuario ingresa, el tipo de prestaciones. </w:t>
             </w:r>
             <w:proofErr w:type="gramStart"/>
             <w:r>
@@ -3914,15 +3476,7 @@
                 <w:sz w:val="22"/>
                 <w:szCs w:val="22"/>
               </w:rPr>
-              <w:t xml:space="preserve"> en el paso 4</w:t>
-            </w:r>
-            <w:r>
-              <w:rPr>
-                <w:rFonts w:ascii="Arial" w:eastAsia="Arial" w:hAnsi="Arial" w:cs="Arial"/>
-                <w:sz w:val="22"/>
-                <w:szCs w:val="22"/>
-              </w:rPr>
-              <w:t>.</w:t>
+              <w:t xml:space="preserve"> en el paso 4.</w:t>
             </w:r>
           </w:p>
         </w:tc>
@@ -4048,25 +3602,7 @@
                 <w:sz w:val="22"/>
                 <w:szCs w:val="22"/>
               </w:rPr>
-              <w:t>Tipo de documento de identidad, númer</w:t>
-            </w:r>
-            <w:bookmarkStart w:id="0" w:name="_GoBack"/>
-            <w:bookmarkEnd w:id="0"/>
-            <w:r>
-              <w:rPr>
-                <w:rFonts w:ascii="Arial" w:eastAsia="Arial" w:hAnsi="Arial" w:cs="Arial"/>
-                <w:sz w:val="22"/>
-                <w:szCs w:val="22"/>
-              </w:rPr>
-              <w:t xml:space="preserve">o documento de identidad, apellido paterno, apellido materno, nombres, sexo, edad, teléfono, departamento, provincia, distrito, dirección, correo electrónico, tipo de prestaciones, tipo de seguro, </w:t>
-            </w:r>
-            <w:r>
-              <w:rPr>
-                <w:rFonts w:ascii="Arial" w:eastAsia="Arial" w:hAnsi="Arial" w:cs="Arial"/>
-                <w:sz w:val="22"/>
-                <w:szCs w:val="22"/>
-              </w:rPr>
-              <w:t xml:space="preserve">medio o </w:t>
+              <w:t xml:space="preserve">Tipo de documento de identidad, número documento de identidad, apellido paterno, apellido materno, nombres, sexo, edad, teléfono, departamento, provincia, distrito, dirección, correo electrónico, tipo de prestaciones, tipo de seguro, medio o </w:t>
             </w:r>
             <w:proofErr w:type="spellStart"/>
             <w:r>
@@ -4084,23 +3620,7 @@
                 <w:sz w:val="22"/>
                 <w:szCs w:val="22"/>
               </w:rPr>
-              <w:t xml:space="preserve"> de ingreso</w:t>
-            </w:r>
-            <w:r>
-              <w:rPr>
-                <w:rFonts w:ascii="Arial" w:eastAsia="Arial" w:hAnsi="Arial" w:cs="Arial"/>
-                <w:sz w:val="22"/>
-                <w:szCs w:val="22"/>
-              </w:rPr>
-              <w:t>.</w:t>
-            </w:r>
-            <w:r>
-              <w:rPr>
-                <w:rFonts w:ascii="Arial" w:eastAsia="Arial" w:hAnsi="Arial" w:cs="Arial"/>
-                <w:sz w:val="22"/>
-                <w:szCs w:val="22"/>
-              </w:rPr>
-              <w:t xml:space="preserve"> </w:t>
+              <w:t xml:space="preserve"> de ingreso. </w:t>
             </w:r>
             <w:proofErr w:type="gramStart"/>
             <w:r>
@@ -4118,15 +3638,7 @@
                 <w:sz w:val="22"/>
                 <w:szCs w:val="22"/>
               </w:rPr>
-              <w:t xml:space="preserve"> en el paso 4</w:t>
-            </w:r>
-            <w:r>
-              <w:rPr>
-                <w:rFonts w:ascii="Arial" w:eastAsia="Arial" w:hAnsi="Arial" w:cs="Arial"/>
-                <w:sz w:val="22"/>
-                <w:szCs w:val="22"/>
-              </w:rPr>
-              <w:t>.</w:t>
+              <w:t xml:space="preserve"> en el paso 4.</w:t>
             </w:r>
           </w:p>
         </w:tc>
@@ -4139,6 +3651,7 @@
           <w:tcPr>
             <w:tcW w:w="9470" w:type="dxa"/>
             <w:gridSpan w:val="3"/>
+            <w:shd w:val="clear" w:color="auto" w:fill="auto"/>
           </w:tcPr>
           <w:p>
             <w:pPr>
@@ -4148,68 +3661,16 @@
                 <w:b/>
                 <w:sz w:val="22"/>
                 <w:szCs w:val="22"/>
-                <w:highlight w:val="yellow"/>
-              </w:rPr>
-            </w:pPr>
-            <w:r>
-              <w:rPr>
-                <w:rFonts w:ascii="Arial" w:eastAsia="Arial" w:hAnsi="Arial" w:cs="Arial"/>
-                <w:b/>
-                <w:sz w:val="22"/>
-                <w:szCs w:val="22"/>
-                <w:highlight w:val="yellow"/>
-              </w:rPr>
-              <w:t xml:space="preserve">FA </w:t>
-            </w:r>
-            <w:r>
-              <w:rPr>
-                <w:rFonts w:ascii="Arial" w:eastAsia="Arial" w:hAnsi="Arial" w:cs="Arial"/>
-                <w:b/>
-                <w:sz w:val="22"/>
-                <w:szCs w:val="22"/>
-                <w:highlight w:val="yellow"/>
-              </w:rPr>
-              <w:t>3</w:t>
-            </w:r>
-            <w:r>
-              <w:rPr>
-                <w:rFonts w:ascii="Arial" w:eastAsia="Arial" w:hAnsi="Arial" w:cs="Arial"/>
-                <w:b/>
-                <w:sz w:val="22"/>
-                <w:szCs w:val="22"/>
-                <w:highlight w:val="yellow"/>
-              </w:rPr>
-              <w:t>.</w:t>
-            </w:r>
-            <w:r>
-              <w:rPr>
-                <w:rFonts w:ascii="Arial" w:eastAsia="Arial" w:hAnsi="Arial" w:cs="Arial"/>
-                <w:b/>
-                <w:sz w:val="22"/>
-                <w:szCs w:val="22"/>
-                <w:highlight w:val="yellow"/>
-              </w:rPr>
-              <w:t>a</w:t>
-            </w:r>
-            <w:r>
-              <w:rPr>
-                <w:rFonts w:ascii="Arial" w:eastAsia="Arial" w:hAnsi="Arial" w:cs="Arial"/>
-                <w:b/>
-                <w:sz w:val="22"/>
-                <w:szCs w:val="22"/>
-                <w:highlight w:val="yellow"/>
-              </w:rPr>
-              <w:t xml:space="preserve">: El sistema </w:t>
-            </w:r>
-            <w:r>
-              <w:rPr>
-                <w:rFonts w:ascii="Arial" w:eastAsia="Arial" w:hAnsi="Arial" w:cs="Arial"/>
-                <w:b/>
-                <w:sz w:val="22"/>
-                <w:szCs w:val="22"/>
-                <w:highlight w:val="yellow"/>
-              </w:rPr>
-              <w:t>valida los campos obligatorios:</w:t>
+              </w:rPr>
+            </w:pPr>
+            <w:r>
+              <w:rPr>
+                <w:rFonts w:ascii="Arial" w:eastAsia="Arial" w:hAnsi="Arial" w:cs="Arial"/>
+                <w:b/>
+                <w:sz w:val="22"/>
+                <w:szCs w:val="22"/>
+              </w:rPr>
+              <w:t>FA 3.a: El sistema valida los campos obligatorios:</w:t>
             </w:r>
           </w:p>
         </w:tc>
@@ -4222,6 +3683,7 @@
           <w:tcPr>
             <w:tcW w:w="9470" w:type="dxa"/>
             <w:gridSpan w:val="3"/>
+            <w:shd w:val="clear" w:color="auto" w:fill="auto"/>
           </w:tcPr>
           <w:p>
             <w:pPr>
@@ -4233,15 +3695,13 @@
                 <w:rFonts w:ascii="Arial" w:eastAsia="Arial" w:hAnsi="Arial" w:cs="Arial"/>
                 <w:sz w:val="22"/>
                 <w:szCs w:val="22"/>
-                <w:highlight w:val="yellow"/>
-              </w:rPr>
-            </w:pPr>
-            <w:r>
-              <w:rPr>
-                <w:rFonts w:ascii="Arial" w:eastAsia="Arial" w:hAnsi="Arial" w:cs="Arial"/>
-                <w:sz w:val="22"/>
-                <w:szCs w:val="22"/>
-                <w:highlight w:val="yellow"/>
+              </w:rPr>
+            </w:pPr>
+            <w:r>
+              <w:rPr>
+                <w:rFonts w:ascii="Arial" w:eastAsia="Arial" w:hAnsi="Arial" w:cs="Arial"/>
+                <w:sz w:val="22"/>
+                <w:szCs w:val="22"/>
               </w:rPr>
               <w:t xml:space="preserve">1 El sistema verifica que </w:t>
             </w:r>
@@ -4250,7 +3710,6 @@
                 <w:rFonts w:ascii="Arial" w:eastAsia="Arial" w:hAnsi="Arial" w:cs="Arial"/>
                 <w:sz w:val="22"/>
                 <w:szCs w:val="22"/>
-                <w:highlight w:val="yellow"/>
               </w:rPr>
               <w:t>los siguientes campos sean obligatorios:</w:t>
             </w:r>
@@ -4265,15 +3724,13 @@
                 <w:rFonts w:ascii="Arial" w:eastAsia="Arial" w:hAnsi="Arial" w:cs="Arial"/>
                 <w:sz w:val="22"/>
                 <w:szCs w:val="22"/>
-                <w:highlight w:val="yellow"/>
-              </w:rPr>
-            </w:pPr>
-            <w:r>
-              <w:rPr>
-                <w:rFonts w:ascii="Arial" w:eastAsia="Arial" w:hAnsi="Arial" w:cs="Arial"/>
-                <w:sz w:val="22"/>
-                <w:szCs w:val="22"/>
-                <w:highlight w:val="yellow"/>
+              </w:rPr>
+            </w:pPr>
+            <w:r>
+              <w:rPr>
+                <w:rFonts w:ascii="Arial" w:eastAsia="Arial" w:hAnsi="Arial" w:cs="Arial"/>
+                <w:sz w:val="22"/>
+                <w:szCs w:val="22"/>
               </w:rPr>
               <w:t>a Tipo de ingreso:</w:t>
             </w:r>
@@ -4288,15 +3745,13 @@
                 <w:rFonts w:ascii="Arial" w:eastAsia="Arial" w:hAnsi="Arial" w:cs="Arial"/>
                 <w:sz w:val="22"/>
                 <w:szCs w:val="22"/>
-                <w:highlight w:val="yellow"/>
-              </w:rPr>
-            </w:pPr>
-            <w:r>
-              <w:rPr>
-                <w:rFonts w:ascii="Arial" w:eastAsia="Arial" w:hAnsi="Arial" w:cs="Arial"/>
-                <w:sz w:val="22"/>
-                <w:szCs w:val="22"/>
-                <w:highlight w:val="yellow"/>
+              </w:rPr>
+            </w:pPr>
+            <w:r>
+              <w:rPr>
+                <w:rFonts w:ascii="Arial" w:eastAsia="Arial" w:hAnsi="Arial" w:cs="Arial"/>
+                <w:sz w:val="22"/>
+                <w:szCs w:val="22"/>
               </w:rPr>
               <w:t>Opciones de Tipo de ingreso, que estén marcados</w:t>
             </w:r>
@@ -4311,15 +3766,13 @@
                 <w:rFonts w:ascii="Arial" w:eastAsia="Arial" w:hAnsi="Arial" w:cs="Arial"/>
                 <w:sz w:val="22"/>
                 <w:szCs w:val="22"/>
-                <w:highlight w:val="yellow"/>
-              </w:rPr>
-            </w:pPr>
-            <w:r>
-              <w:rPr>
-                <w:rFonts w:ascii="Arial" w:eastAsia="Arial" w:hAnsi="Arial" w:cs="Arial"/>
-                <w:sz w:val="22"/>
-                <w:szCs w:val="22"/>
-                <w:highlight w:val="yellow"/>
+              </w:rPr>
+            </w:pPr>
+            <w:r>
+              <w:rPr>
+                <w:rFonts w:ascii="Arial" w:eastAsia="Arial" w:hAnsi="Arial" w:cs="Arial"/>
+                <w:sz w:val="22"/>
+                <w:szCs w:val="22"/>
               </w:rPr>
               <w:t>b Datos del usuario del servicio (involucrado):</w:t>
             </w:r>
@@ -4334,17 +3787,44 @@
                 <w:rFonts w:ascii="Arial" w:eastAsia="Arial" w:hAnsi="Arial" w:cs="Arial"/>
                 <w:sz w:val="22"/>
                 <w:szCs w:val="22"/>
-                <w:highlight w:val="yellow"/>
-              </w:rPr>
-            </w:pPr>
-            <w:r>
-              <w:rPr>
-                <w:rFonts w:ascii="Arial" w:eastAsia="Arial" w:hAnsi="Arial" w:cs="Arial"/>
-                <w:sz w:val="22"/>
-                <w:szCs w:val="22"/>
-              </w:rPr>
-              <w:t>número documento de identidad</w:t>
-            </w:r>
+              </w:rPr>
+            </w:pPr>
+            <w:r>
+              <w:rPr>
+                <w:rFonts w:ascii="Arial" w:eastAsia="Arial" w:hAnsi="Arial" w:cs="Arial"/>
+                <w:sz w:val="22"/>
+                <w:szCs w:val="22"/>
+              </w:rPr>
+              <w:t xml:space="preserve">número documento de identidad (campo no esté </w:t>
+            </w:r>
+            <w:proofErr w:type="spellStart"/>
+            <w:r>
+              <w:rPr>
+                <w:rFonts w:ascii="Arial" w:eastAsia="Arial" w:hAnsi="Arial" w:cs="Arial"/>
+                <w:sz w:val="22"/>
+                <w:szCs w:val="22"/>
+              </w:rPr>
+              <w:t>vacio</w:t>
+            </w:r>
+            <w:proofErr w:type="spellEnd"/>
+            <w:r>
+              <w:rPr>
+                <w:rFonts w:ascii="Arial" w:eastAsia="Arial" w:hAnsi="Arial" w:cs="Arial"/>
+                <w:sz w:val="22"/>
+                <w:szCs w:val="22"/>
+              </w:rPr>
+              <w:t xml:space="preserve"> y que sea numérico), apellido paterno (campo no </w:t>
+            </w:r>
+            <w:proofErr w:type="spellStart"/>
+            <w:r>
+              <w:rPr>
+                <w:rFonts w:ascii="Arial" w:eastAsia="Arial" w:hAnsi="Arial" w:cs="Arial"/>
+                <w:sz w:val="22"/>
+                <w:szCs w:val="22"/>
+              </w:rPr>
+              <w:t>este</w:t>
+            </w:r>
+            <w:proofErr w:type="spellEnd"/>
             <w:r>
               <w:rPr>
                 <w:rFonts w:ascii="Arial" w:eastAsia="Arial" w:hAnsi="Arial" w:cs="Arial"/>
@@ -4353,30 +3833,39 @@
               </w:rPr>
               <w:t xml:space="preserve"> </w:t>
             </w:r>
-            <w:r>
-              <w:rPr>
-                <w:rFonts w:ascii="Arial" w:eastAsia="Arial" w:hAnsi="Arial" w:cs="Arial"/>
-                <w:sz w:val="22"/>
-                <w:szCs w:val="22"/>
-                <w:highlight w:val="yellow"/>
-              </w:rPr>
-              <w:t xml:space="preserve">(campo no </w:t>
-            </w:r>
-            <w:r>
-              <w:rPr>
-                <w:rFonts w:ascii="Arial" w:eastAsia="Arial" w:hAnsi="Arial" w:cs="Arial"/>
-                <w:sz w:val="22"/>
-                <w:szCs w:val="22"/>
-                <w:highlight w:val="yellow"/>
-              </w:rPr>
-              <w:t>esté</w:t>
-            </w:r>
-            <w:r>
-              <w:rPr>
-                <w:rFonts w:ascii="Arial" w:eastAsia="Arial" w:hAnsi="Arial" w:cs="Arial"/>
-                <w:sz w:val="22"/>
-                <w:szCs w:val="22"/>
-                <w:highlight w:val="yellow"/>
+            <w:proofErr w:type="spellStart"/>
+            <w:r>
+              <w:rPr>
+                <w:rFonts w:ascii="Arial" w:eastAsia="Arial" w:hAnsi="Arial" w:cs="Arial"/>
+                <w:sz w:val="22"/>
+                <w:szCs w:val="22"/>
+              </w:rPr>
+              <w:t>vacio</w:t>
+            </w:r>
+            <w:proofErr w:type="spellEnd"/>
+            <w:r>
+              <w:rPr>
+                <w:rFonts w:ascii="Arial" w:eastAsia="Arial" w:hAnsi="Arial" w:cs="Arial"/>
+                <w:sz w:val="22"/>
+                <w:szCs w:val="22"/>
+              </w:rPr>
+              <w:t xml:space="preserve">), apellido materno (campo no </w:t>
+            </w:r>
+            <w:proofErr w:type="spellStart"/>
+            <w:r>
+              <w:rPr>
+                <w:rFonts w:ascii="Arial" w:eastAsia="Arial" w:hAnsi="Arial" w:cs="Arial"/>
+                <w:sz w:val="22"/>
+                <w:szCs w:val="22"/>
+              </w:rPr>
+              <w:t>este</w:t>
+            </w:r>
+            <w:proofErr w:type="spellEnd"/>
+            <w:r>
+              <w:rPr>
+                <w:rFonts w:ascii="Arial" w:eastAsia="Arial" w:hAnsi="Arial" w:cs="Arial"/>
+                <w:sz w:val="22"/>
+                <w:szCs w:val="22"/>
               </w:rPr>
               <w:t xml:space="preserve"> </w:t>
             </w:r>
@@ -4386,7 +3875,6 @@
                 <w:rFonts w:ascii="Arial" w:eastAsia="Arial" w:hAnsi="Arial" w:cs="Arial"/>
                 <w:sz w:val="22"/>
                 <w:szCs w:val="22"/>
-                <w:highlight w:val="yellow"/>
               </w:rPr>
               <w:t>vacio</w:t>
             </w:r>
@@ -4396,27 +3884,191 @@
                 <w:rFonts w:ascii="Arial" w:eastAsia="Arial" w:hAnsi="Arial" w:cs="Arial"/>
                 <w:sz w:val="22"/>
                 <w:szCs w:val="22"/>
-                <w:highlight w:val="yellow"/>
-              </w:rPr>
-              <w:t xml:space="preserve"> y que sea numérico</w:t>
-            </w:r>
-            <w:r>
-              <w:rPr>
-                <w:rFonts w:ascii="Arial" w:eastAsia="Arial" w:hAnsi="Arial" w:cs="Arial"/>
-                <w:sz w:val="22"/>
-                <w:szCs w:val="22"/>
-                <w:highlight w:val="yellow"/>
+              </w:rPr>
+              <w:t xml:space="preserve">), nombres (campo no </w:t>
+            </w:r>
+            <w:proofErr w:type="spellStart"/>
+            <w:r>
+              <w:rPr>
+                <w:rFonts w:ascii="Arial" w:eastAsia="Arial" w:hAnsi="Arial" w:cs="Arial"/>
+                <w:sz w:val="22"/>
+                <w:szCs w:val="22"/>
+              </w:rPr>
+              <w:t>este</w:t>
+            </w:r>
+            <w:proofErr w:type="spellEnd"/>
+            <w:r>
+              <w:rPr>
+                <w:rFonts w:ascii="Arial" w:eastAsia="Arial" w:hAnsi="Arial" w:cs="Arial"/>
+                <w:sz w:val="22"/>
+                <w:szCs w:val="22"/>
+              </w:rPr>
+              <w:t xml:space="preserve"> </w:t>
+            </w:r>
+            <w:proofErr w:type="spellStart"/>
+            <w:r>
+              <w:rPr>
+                <w:rFonts w:ascii="Arial" w:eastAsia="Arial" w:hAnsi="Arial" w:cs="Arial"/>
+                <w:sz w:val="22"/>
+                <w:szCs w:val="22"/>
+              </w:rPr>
+              <w:t>vacio</w:t>
+            </w:r>
+            <w:proofErr w:type="spellEnd"/>
+            <w:r>
+              <w:rPr>
+                <w:rFonts w:ascii="Arial" w:eastAsia="Arial" w:hAnsi="Arial" w:cs="Arial"/>
+                <w:sz w:val="22"/>
+                <w:szCs w:val="22"/>
+              </w:rPr>
+              <w:t xml:space="preserve">), sexo, edad (campo no </w:t>
+            </w:r>
+            <w:proofErr w:type="spellStart"/>
+            <w:r>
+              <w:rPr>
+                <w:rFonts w:ascii="Arial" w:eastAsia="Arial" w:hAnsi="Arial" w:cs="Arial"/>
+                <w:sz w:val="22"/>
+                <w:szCs w:val="22"/>
+              </w:rPr>
+              <w:t>este</w:t>
+            </w:r>
+            <w:proofErr w:type="spellEnd"/>
+            <w:r>
+              <w:rPr>
+                <w:rFonts w:ascii="Arial" w:eastAsia="Arial" w:hAnsi="Arial" w:cs="Arial"/>
+                <w:sz w:val="22"/>
+                <w:szCs w:val="22"/>
+              </w:rPr>
+              <w:t xml:space="preserve"> </w:t>
+            </w:r>
+            <w:proofErr w:type="spellStart"/>
+            <w:r>
+              <w:rPr>
+                <w:rFonts w:ascii="Arial" w:eastAsia="Arial" w:hAnsi="Arial" w:cs="Arial"/>
+                <w:sz w:val="22"/>
+                <w:szCs w:val="22"/>
+              </w:rPr>
+              <w:t>vacio</w:t>
+            </w:r>
+            <w:proofErr w:type="spellEnd"/>
+            <w:r>
+              <w:rPr>
+                <w:rFonts w:ascii="Arial" w:eastAsia="Arial" w:hAnsi="Arial" w:cs="Arial"/>
+                <w:sz w:val="22"/>
+                <w:szCs w:val="22"/>
+              </w:rPr>
+              <w:t xml:space="preserve"> y sea numérico)</w:t>
+            </w:r>
+          </w:p>
+          <w:p>
+            <w:pPr>
+              <w:widowControl/>
+              <w:spacing w:after="60" w:line="240" w:lineRule="auto"/>
+              <w:ind w:right="57"/>
+              <w:jc w:val="both"/>
+              <w:rPr>
+                <w:rFonts w:ascii="Arial" w:eastAsia="Arial" w:hAnsi="Arial" w:cs="Arial"/>
+                <w:sz w:val="22"/>
+                <w:szCs w:val="22"/>
+              </w:rPr>
+            </w:pPr>
+            <w:r>
+              <w:rPr>
+                <w:rFonts w:ascii="Arial" w:eastAsia="Arial" w:hAnsi="Arial" w:cs="Arial"/>
+                <w:sz w:val="22"/>
+                <w:szCs w:val="22"/>
+              </w:rPr>
+              <w:t xml:space="preserve">Correo electrónico (campo no </w:t>
+            </w:r>
+            <w:proofErr w:type="spellStart"/>
+            <w:r>
+              <w:rPr>
+                <w:rFonts w:ascii="Arial" w:eastAsia="Arial" w:hAnsi="Arial" w:cs="Arial"/>
+                <w:sz w:val="22"/>
+                <w:szCs w:val="22"/>
+              </w:rPr>
+              <w:t>este</w:t>
+            </w:r>
+            <w:proofErr w:type="spellEnd"/>
+            <w:r>
+              <w:rPr>
+                <w:rFonts w:ascii="Arial" w:eastAsia="Arial" w:hAnsi="Arial" w:cs="Arial"/>
+                <w:sz w:val="22"/>
+                <w:szCs w:val="22"/>
+              </w:rPr>
+              <w:t xml:space="preserve"> </w:t>
+            </w:r>
+            <w:proofErr w:type="spellStart"/>
+            <w:r>
+              <w:rPr>
+                <w:rFonts w:ascii="Arial" w:eastAsia="Arial" w:hAnsi="Arial" w:cs="Arial"/>
+                <w:sz w:val="22"/>
+                <w:szCs w:val="22"/>
+              </w:rPr>
+              <w:t>vacio</w:t>
+            </w:r>
+            <w:proofErr w:type="spellEnd"/>
+            <w:r>
+              <w:rPr>
+                <w:rFonts w:ascii="Arial" w:eastAsia="Arial" w:hAnsi="Arial" w:cs="Arial"/>
+                <w:sz w:val="22"/>
+                <w:szCs w:val="22"/>
               </w:rPr>
               <w:t>)</w:t>
             </w:r>
-            <w:r>
-              <w:rPr>
-                <w:rFonts w:ascii="Arial" w:eastAsia="Arial" w:hAnsi="Arial" w:cs="Arial"/>
-                <w:sz w:val="22"/>
-                <w:szCs w:val="22"/>
-              </w:rPr>
-              <w:t>, apellido paterno</w:t>
-            </w:r>
+          </w:p>
+          <w:p>
+            <w:pPr>
+              <w:widowControl/>
+              <w:spacing w:after="60" w:line="240" w:lineRule="auto"/>
+              <w:ind w:right="57"/>
+              <w:jc w:val="both"/>
+              <w:rPr>
+                <w:rFonts w:ascii="Arial" w:eastAsia="Arial" w:hAnsi="Arial" w:cs="Arial"/>
+                <w:sz w:val="22"/>
+                <w:szCs w:val="22"/>
+              </w:rPr>
+            </w:pPr>
+            <w:r>
+              <w:rPr>
+                <w:rFonts w:ascii="Arial" w:eastAsia="Arial" w:hAnsi="Arial" w:cs="Arial"/>
+                <w:sz w:val="22"/>
+                <w:szCs w:val="22"/>
+              </w:rPr>
+              <w:t>Datos del prestador:</w:t>
+            </w:r>
+          </w:p>
+          <w:p>
+            <w:pPr>
+              <w:widowControl/>
+              <w:spacing w:after="60" w:line="240" w:lineRule="auto"/>
+              <w:ind w:right="57"/>
+              <w:jc w:val="both"/>
+              <w:rPr>
+                <w:rFonts w:ascii="Arial" w:eastAsia="Arial" w:hAnsi="Arial" w:cs="Arial"/>
+                <w:sz w:val="22"/>
+                <w:szCs w:val="22"/>
+              </w:rPr>
+            </w:pPr>
+            <w:r>
+              <w:rPr>
+                <w:rFonts w:ascii="Arial" w:eastAsia="Arial" w:hAnsi="Arial" w:cs="Arial"/>
+                <w:sz w:val="22"/>
+                <w:szCs w:val="22"/>
+              </w:rPr>
+              <w:lastRenderedPageBreak/>
+              <w:t xml:space="preserve">Descripción de hechos (campo no </w:t>
+            </w:r>
+            <w:proofErr w:type="spellStart"/>
+            <w:r>
+              <w:rPr>
+                <w:rFonts w:ascii="Arial" w:eastAsia="Arial" w:hAnsi="Arial" w:cs="Arial"/>
+                <w:sz w:val="22"/>
+                <w:szCs w:val="22"/>
+              </w:rPr>
+              <w:t>este</w:t>
+            </w:r>
+            <w:proofErr w:type="spellEnd"/>
             <w:r>
               <w:rPr>
                 <w:rFonts w:ascii="Arial" w:eastAsia="Arial" w:hAnsi="Arial" w:cs="Arial"/>
@@ -4425,24 +4077,14 @@
               </w:rPr>
               <w:t xml:space="preserve"> </w:t>
             </w:r>
-            <w:r>
-              <w:rPr>
-                <w:rFonts w:ascii="Arial" w:eastAsia="Arial" w:hAnsi="Arial" w:cs="Arial"/>
-                <w:sz w:val="22"/>
-                <w:szCs w:val="22"/>
-                <w:highlight w:val="yellow"/>
-              </w:rPr>
-              <w:t xml:space="preserve">(campo no </w:t>
-            </w:r>
             <w:proofErr w:type="spellStart"/>
             <w:r>
               <w:rPr>
                 <w:rFonts w:ascii="Arial" w:eastAsia="Arial" w:hAnsi="Arial" w:cs="Arial"/>
                 <w:sz w:val="22"/>
                 <w:szCs w:val="22"/>
-                <w:highlight w:val="yellow"/>
-              </w:rPr>
-              <w:t>este</w:t>
+              </w:rPr>
+              <w:t>vacio</w:t>
             </w:r>
             <w:proofErr w:type="spellEnd"/>
             <w:r>
@@ -4450,9 +4092,29 @@
                 <w:rFonts w:ascii="Arial" w:eastAsia="Arial" w:hAnsi="Arial" w:cs="Arial"/>
                 <w:sz w:val="22"/>
                 <w:szCs w:val="22"/>
-                <w:highlight w:val="yellow"/>
-              </w:rPr>
-              <w:t xml:space="preserve"> </w:t>
+              </w:rPr>
+              <w:t>)</w:t>
+            </w:r>
+          </w:p>
+          <w:p>
+            <w:pPr>
+              <w:widowControl/>
+              <w:spacing w:after="60" w:line="240" w:lineRule="auto"/>
+              <w:ind w:right="57"/>
+              <w:jc w:val="both"/>
+              <w:rPr>
+                <w:rFonts w:ascii="Arial" w:eastAsia="Arial" w:hAnsi="Arial" w:cs="Arial"/>
+                <w:sz w:val="22"/>
+                <w:szCs w:val="22"/>
+              </w:rPr>
+            </w:pPr>
+            <w:r>
+              <w:rPr>
+                <w:rFonts w:ascii="Arial" w:eastAsia="Arial" w:hAnsi="Arial" w:cs="Arial"/>
+                <w:sz w:val="22"/>
+                <w:szCs w:val="22"/>
+              </w:rPr>
+              <w:t xml:space="preserve">Muestra mensaje “Campo </w:t>
             </w:r>
             <w:proofErr w:type="spellStart"/>
             <w:r>
@@ -4460,7 +4122,24 @@
                 <w:rFonts w:ascii="Arial" w:eastAsia="Arial" w:hAnsi="Arial" w:cs="Arial"/>
                 <w:sz w:val="22"/>
                 <w:szCs w:val="22"/>
-                <w:highlight w:val="yellow"/>
+              </w:rPr>
+              <w:t>obligarios</w:t>
+            </w:r>
+            <w:proofErr w:type="spellEnd"/>
+            <w:r>
+              <w:rPr>
+                <w:rFonts w:ascii="Arial" w:eastAsia="Arial" w:hAnsi="Arial" w:cs="Arial"/>
+                <w:sz w:val="22"/>
+                <w:szCs w:val="22"/>
+              </w:rPr>
+              <w:t xml:space="preserve">, no puede estar </w:t>
+            </w:r>
+            <w:proofErr w:type="spellStart"/>
+            <w:r>
+              <w:rPr>
+                <w:rFonts w:ascii="Arial" w:eastAsia="Arial" w:hAnsi="Arial" w:cs="Arial"/>
+                <w:sz w:val="22"/>
+                <w:szCs w:val="22"/>
               </w:rPr>
               <w:t>vacio</w:t>
             </w:r>
@@ -4470,424 +4149,6 @@
                 <w:rFonts w:ascii="Arial" w:eastAsia="Arial" w:hAnsi="Arial" w:cs="Arial"/>
                 <w:sz w:val="22"/>
                 <w:szCs w:val="22"/>
-                <w:highlight w:val="yellow"/>
-              </w:rPr>
-              <w:t>)</w:t>
-            </w:r>
-            <w:r>
-              <w:rPr>
-                <w:rFonts w:ascii="Arial" w:eastAsia="Arial" w:hAnsi="Arial" w:cs="Arial"/>
-                <w:sz w:val="22"/>
-                <w:szCs w:val="22"/>
-              </w:rPr>
-              <w:t>, apellido materno</w:t>
-            </w:r>
-            <w:r>
-              <w:rPr>
-                <w:rFonts w:ascii="Arial" w:eastAsia="Arial" w:hAnsi="Arial" w:cs="Arial"/>
-                <w:sz w:val="22"/>
-                <w:szCs w:val="22"/>
-              </w:rPr>
-              <w:t xml:space="preserve"> </w:t>
-            </w:r>
-            <w:r>
-              <w:rPr>
-                <w:rFonts w:ascii="Arial" w:eastAsia="Arial" w:hAnsi="Arial" w:cs="Arial"/>
-                <w:sz w:val="22"/>
-                <w:szCs w:val="22"/>
-                <w:highlight w:val="yellow"/>
-              </w:rPr>
-              <w:t xml:space="preserve">(campo no </w:t>
-            </w:r>
-            <w:proofErr w:type="spellStart"/>
-            <w:r>
-              <w:rPr>
-                <w:rFonts w:ascii="Arial" w:eastAsia="Arial" w:hAnsi="Arial" w:cs="Arial"/>
-                <w:sz w:val="22"/>
-                <w:szCs w:val="22"/>
-                <w:highlight w:val="yellow"/>
-              </w:rPr>
-              <w:t>este</w:t>
-            </w:r>
-            <w:proofErr w:type="spellEnd"/>
-            <w:r>
-              <w:rPr>
-                <w:rFonts w:ascii="Arial" w:eastAsia="Arial" w:hAnsi="Arial" w:cs="Arial"/>
-                <w:sz w:val="22"/>
-                <w:szCs w:val="22"/>
-                <w:highlight w:val="yellow"/>
-              </w:rPr>
-              <w:t xml:space="preserve"> </w:t>
-            </w:r>
-            <w:proofErr w:type="spellStart"/>
-            <w:r>
-              <w:rPr>
-                <w:rFonts w:ascii="Arial" w:eastAsia="Arial" w:hAnsi="Arial" w:cs="Arial"/>
-                <w:sz w:val="22"/>
-                <w:szCs w:val="22"/>
-                <w:highlight w:val="yellow"/>
-              </w:rPr>
-              <w:t>vacio</w:t>
-            </w:r>
-            <w:proofErr w:type="spellEnd"/>
-            <w:r>
-              <w:rPr>
-                <w:rFonts w:ascii="Arial" w:eastAsia="Arial" w:hAnsi="Arial" w:cs="Arial"/>
-                <w:sz w:val="22"/>
-                <w:szCs w:val="22"/>
-                <w:highlight w:val="yellow"/>
-              </w:rPr>
-              <w:t>)</w:t>
-            </w:r>
-            <w:r>
-              <w:rPr>
-                <w:rFonts w:ascii="Arial" w:eastAsia="Arial" w:hAnsi="Arial" w:cs="Arial"/>
-                <w:sz w:val="22"/>
-                <w:szCs w:val="22"/>
-              </w:rPr>
-              <w:t>, nombres</w:t>
-            </w:r>
-            <w:r>
-              <w:rPr>
-                <w:rFonts w:ascii="Arial" w:eastAsia="Arial" w:hAnsi="Arial" w:cs="Arial"/>
-                <w:sz w:val="22"/>
-                <w:szCs w:val="22"/>
-              </w:rPr>
-              <w:t xml:space="preserve"> </w:t>
-            </w:r>
-            <w:r>
-              <w:rPr>
-                <w:rFonts w:ascii="Arial" w:eastAsia="Arial" w:hAnsi="Arial" w:cs="Arial"/>
-                <w:sz w:val="22"/>
-                <w:szCs w:val="22"/>
-                <w:highlight w:val="yellow"/>
-              </w:rPr>
-              <w:t xml:space="preserve">(campo no </w:t>
-            </w:r>
-            <w:proofErr w:type="spellStart"/>
-            <w:r>
-              <w:rPr>
-                <w:rFonts w:ascii="Arial" w:eastAsia="Arial" w:hAnsi="Arial" w:cs="Arial"/>
-                <w:sz w:val="22"/>
-                <w:szCs w:val="22"/>
-                <w:highlight w:val="yellow"/>
-              </w:rPr>
-              <w:t>este</w:t>
-            </w:r>
-            <w:proofErr w:type="spellEnd"/>
-            <w:r>
-              <w:rPr>
-                <w:rFonts w:ascii="Arial" w:eastAsia="Arial" w:hAnsi="Arial" w:cs="Arial"/>
-                <w:sz w:val="22"/>
-                <w:szCs w:val="22"/>
-                <w:highlight w:val="yellow"/>
-              </w:rPr>
-              <w:t xml:space="preserve"> </w:t>
-            </w:r>
-            <w:proofErr w:type="spellStart"/>
-            <w:r>
-              <w:rPr>
-                <w:rFonts w:ascii="Arial" w:eastAsia="Arial" w:hAnsi="Arial" w:cs="Arial"/>
-                <w:sz w:val="22"/>
-                <w:szCs w:val="22"/>
-                <w:highlight w:val="yellow"/>
-              </w:rPr>
-              <w:t>vacio</w:t>
-            </w:r>
-            <w:proofErr w:type="spellEnd"/>
-            <w:r>
-              <w:rPr>
-                <w:rFonts w:ascii="Arial" w:eastAsia="Arial" w:hAnsi="Arial" w:cs="Arial"/>
-                <w:sz w:val="22"/>
-                <w:szCs w:val="22"/>
-                <w:highlight w:val="yellow"/>
-              </w:rPr>
-              <w:t>)</w:t>
-            </w:r>
-            <w:r>
-              <w:rPr>
-                <w:rFonts w:ascii="Arial" w:eastAsia="Arial" w:hAnsi="Arial" w:cs="Arial"/>
-                <w:sz w:val="22"/>
-                <w:szCs w:val="22"/>
-              </w:rPr>
-              <w:t>, sexo, edad</w:t>
-            </w:r>
-            <w:r>
-              <w:rPr>
-                <w:rFonts w:ascii="Arial" w:eastAsia="Arial" w:hAnsi="Arial" w:cs="Arial"/>
-                <w:sz w:val="22"/>
-                <w:szCs w:val="22"/>
-              </w:rPr>
-              <w:t xml:space="preserve"> </w:t>
-            </w:r>
-            <w:r>
-              <w:rPr>
-                <w:rFonts w:ascii="Arial" w:eastAsia="Arial" w:hAnsi="Arial" w:cs="Arial"/>
-                <w:sz w:val="22"/>
-                <w:szCs w:val="22"/>
-                <w:highlight w:val="yellow"/>
-              </w:rPr>
-              <w:t xml:space="preserve">(campo no </w:t>
-            </w:r>
-            <w:proofErr w:type="spellStart"/>
-            <w:r>
-              <w:rPr>
-                <w:rFonts w:ascii="Arial" w:eastAsia="Arial" w:hAnsi="Arial" w:cs="Arial"/>
-                <w:sz w:val="22"/>
-                <w:szCs w:val="22"/>
-                <w:highlight w:val="yellow"/>
-              </w:rPr>
-              <w:t>este</w:t>
-            </w:r>
-            <w:proofErr w:type="spellEnd"/>
-            <w:r>
-              <w:rPr>
-                <w:rFonts w:ascii="Arial" w:eastAsia="Arial" w:hAnsi="Arial" w:cs="Arial"/>
-                <w:sz w:val="22"/>
-                <w:szCs w:val="22"/>
-                <w:highlight w:val="yellow"/>
-              </w:rPr>
-              <w:t xml:space="preserve"> </w:t>
-            </w:r>
-            <w:proofErr w:type="spellStart"/>
-            <w:r>
-              <w:rPr>
-                <w:rFonts w:ascii="Arial" w:eastAsia="Arial" w:hAnsi="Arial" w:cs="Arial"/>
-                <w:sz w:val="22"/>
-                <w:szCs w:val="22"/>
-                <w:highlight w:val="yellow"/>
-              </w:rPr>
-              <w:t>vacio</w:t>
-            </w:r>
-            <w:proofErr w:type="spellEnd"/>
-            <w:r>
-              <w:rPr>
-                <w:rFonts w:ascii="Arial" w:eastAsia="Arial" w:hAnsi="Arial" w:cs="Arial"/>
-                <w:sz w:val="22"/>
-                <w:szCs w:val="22"/>
-                <w:highlight w:val="yellow"/>
-              </w:rPr>
-              <w:t xml:space="preserve"> y sea numérico</w:t>
-            </w:r>
-            <w:r>
-              <w:rPr>
-                <w:rFonts w:ascii="Arial" w:eastAsia="Arial" w:hAnsi="Arial" w:cs="Arial"/>
-                <w:sz w:val="22"/>
-                <w:szCs w:val="22"/>
-                <w:highlight w:val="yellow"/>
-              </w:rPr>
-              <w:t>)</w:t>
-            </w:r>
-          </w:p>
-          <w:p>
-            <w:pPr>
-              <w:widowControl/>
-              <w:spacing w:after="60" w:line="240" w:lineRule="auto"/>
-              <w:ind w:right="57"/>
-              <w:jc w:val="both"/>
-              <w:rPr>
-                <w:rFonts w:ascii="Arial" w:eastAsia="Arial" w:hAnsi="Arial" w:cs="Arial"/>
-                <w:sz w:val="22"/>
-                <w:szCs w:val="22"/>
-                <w:highlight w:val="yellow"/>
-              </w:rPr>
-            </w:pPr>
-            <w:r>
-              <w:rPr>
-                <w:rFonts w:ascii="Arial" w:eastAsia="Arial" w:hAnsi="Arial" w:cs="Arial"/>
-                <w:sz w:val="22"/>
-                <w:szCs w:val="22"/>
-                <w:highlight w:val="yellow"/>
-              </w:rPr>
-              <w:lastRenderedPageBreak/>
-              <w:t xml:space="preserve">Correo electrónico (campo no </w:t>
-            </w:r>
-            <w:proofErr w:type="spellStart"/>
-            <w:r>
-              <w:rPr>
-                <w:rFonts w:ascii="Arial" w:eastAsia="Arial" w:hAnsi="Arial" w:cs="Arial"/>
-                <w:sz w:val="22"/>
-                <w:szCs w:val="22"/>
-                <w:highlight w:val="yellow"/>
-              </w:rPr>
-              <w:t>este</w:t>
-            </w:r>
-            <w:proofErr w:type="spellEnd"/>
-            <w:r>
-              <w:rPr>
-                <w:rFonts w:ascii="Arial" w:eastAsia="Arial" w:hAnsi="Arial" w:cs="Arial"/>
-                <w:sz w:val="22"/>
-                <w:szCs w:val="22"/>
-                <w:highlight w:val="yellow"/>
-              </w:rPr>
-              <w:t xml:space="preserve"> </w:t>
-            </w:r>
-            <w:proofErr w:type="spellStart"/>
-            <w:r>
-              <w:rPr>
-                <w:rFonts w:ascii="Arial" w:eastAsia="Arial" w:hAnsi="Arial" w:cs="Arial"/>
-                <w:sz w:val="22"/>
-                <w:szCs w:val="22"/>
-                <w:highlight w:val="yellow"/>
-              </w:rPr>
-              <w:t>vacio</w:t>
-            </w:r>
-            <w:proofErr w:type="spellEnd"/>
-            <w:r>
-              <w:rPr>
-                <w:rFonts w:ascii="Arial" w:eastAsia="Arial" w:hAnsi="Arial" w:cs="Arial"/>
-                <w:sz w:val="22"/>
-                <w:szCs w:val="22"/>
-                <w:highlight w:val="yellow"/>
-              </w:rPr>
-              <w:t>)</w:t>
-            </w:r>
-          </w:p>
-          <w:p>
-            <w:pPr>
-              <w:widowControl/>
-              <w:spacing w:after="60" w:line="240" w:lineRule="auto"/>
-              <w:ind w:right="57"/>
-              <w:jc w:val="both"/>
-              <w:rPr>
-                <w:rFonts w:ascii="Arial" w:eastAsia="Arial" w:hAnsi="Arial" w:cs="Arial"/>
-                <w:sz w:val="22"/>
-                <w:szCs w:val="22"/>
-                <w:highlight w:val="yellow"/>
-              </w:rPr>
-            </w:pPr>
-            <w:r>
-              <w:rPr>
-                <w:rFonts w:ascii="Arial" w:eastAsia="Arial" w:hAnsi="Arial" w:cs="Arial"/>
-                <w:sz w:val="22"/>
-                <w:szCs w:val="22"/>
-                <w:highlight w:val="yellow"/>
-              </w:rPr>
-              <w:t>Datos del prestador:</w:t>
-            </w:r>
-          </w:p>
-          <w:p>
-            <w:pPr>
-              <w:widowControl/>
-              <w:spacing w:after="60" w:line="240" w:lineRule="auto"/>
-              <w:ind w:right="57"/>
-              <w:jc w:val="both"/>
-              <w:rPr>
-                <w:rFonts w:ascii="Arial" w:eastAsia="Arial" w:hAnsi="Arial" w:cs="Arial"/>
-                <w:sz w:val="22"/>
-                <w:szCs w:val="22"/>
-                <w:highlight w:val="yellow"/>
-              </w:rPr>
-            </w:pPr>
-            <w:r>
-              <w:rPr>
-                <w:rFonts w:ascii="Arial" w:eastAsia="Arial" w:hAnsi="Arial" w:cs="Arial"/>
-                <w:sz w:val="22"/>
-                <w:szCs w:val="22"/>
-                <w:highlight w:val="yellow"/>
-              </w:rPr>
-              <w:t xml:space="preserve">Descripción de hechos (campo no </w:t>
-            </w:r>
-            <w:proofErr w:type="spellStart"/>
-            <w:r>
-              <w:rPr>
-                <w:rFonts w:ascii="Arial" w:eastAsia="Arial" w:hAnsi="Arial" w:cs="Arial"/>
-                <w:sz w:val="22"/>
-                <w:szCs w:val="22"/>
-                <w:highlight w:val="yellow"/>
-              </w:rPr>
-              <w:t>este</w:t>
-            </w:r>
-            <w:proofErr w:type="spellEnd"/>
-            <w:r>
-              <w:rPr>
-                <w:rFonts w:ascii="Arial" w:eastAsia="Arial" w:hAnsi="Arial" w:cs="Arial"/>
-                <w:sz w:val="22"/>
-                <w:szCs w:val="22"/>
-                <w:highlight w:val="yellow"/>
-              </w:rPr>
-              <w:t xml:space="preserve"> </w:t>
-            </w:r>
-            <w:proofErr w:type="spellStart"/>
-            <w:r>
-              <w:rPr>
-                <w:rFonts w:ascii="Arial" w:eastAsia="Arial" w:hAnsi="Arial" w:cs="Arial"/>
-                <w:sz w:val="22"/>
-                <w:szCs w:val="22"/>
-                <w:highlight w:val="yellow"/>
-              </w:rPr>
-              <w:t>vacio</w:t>
-            </w:r>
-            <w:proofErr w:type="spellEnd"/>
-            <w:r>
-              <w:rPr>
-                <w:rFonts w:ascii="Arial" w:eastAsia="Arial" w:hAnsi="Arial" w:cs="Arial"/>
-                <w:sz w:val="22"/>
-                <w:szCs w:val="22"/>
-                <w:highlight w:val="yellow"/>
-              </w:rPr>
-              <w:t>)</w:t>
-            </w:r>
-          </w:p>
-          <w:p>
-            <w:pPr>
-              <w:widowControl/>
-              <w:spacing w:after="60" w:line="240" w:lineRule="auto"/>
-              <w:ind w:right="57"/>
-              <w:jc w:val="both"/>
-              <w:rPr>
-                <w:rFonts w:ascii="Arial" w:eastAsia="Arial" w:hAnsi="Arial" w:cs="Arial"/>
-                <w:sz w:val="22"/>
-                <w:szCs w:val="22"/>
-                <w:highlight w:val="yellow"/>
-              </w:rPr>
-            </w:pPr>
-            <w:r>
-              <w:rPr>
-                <w:rFonts w:ascii="Arial" w:eastAsia="Arial" w:hAnsi="Arial" w:cs="Arial"/>
-                <w:sz w:val="22"/>
-                <w:szCs w:val="22"/>
-                <w:highlight w:val="yellow"/>
-              </w:rPr>
-              <w:t xml:space="preserve">Muestra mensaje “Campo </w:t>
-            </w:r>
-            <w:proofErr w:type="spellStart"/>
-            <w:r>
-              <w:rPr>
-                <w:rFonts w:ascii="Arial" w:eastAsia="Arial" w:hAnsi="Arial" w:cs="Arial"/>
-                <w:sz w:val="22"/>
-                <w:szCs w:val="22"/>
-                <w:highlight w:val="yellow"/>
-              </w:rPr>
-              <w:t>obligarios</w:t>
-            </w:r>
-            <w:proofErr w:type="spellEnd"/>
-            <w:r>
-              <w:rPr>
-                <w:rFonts w:ascii="Arial" w:eastAsia="Arial" w:hAnsi="Arial" w:cs="Arial"/>
-                <w:sz w:val="22"/>
-                <w:szCs w:val="22"/>
-                <w:highlight w:val="yellow"/>
-              </w:rPr>
-              <w:t xml:space="preserve">, no puede estar </w:t>
-            </w:r>
-            <w:proofErr w:type="spellStart"/>
-            <w:r>
-              <w:rPr>
-                <w:rFonts w:ascii="Arial" w:eastAsia="Arial" w:hAnsi="Arial" w:cs="Arial"/>
-                <w:sz w:val="22"/>
-                <w:szCs w:val="22"/>
-                <w:highlight w:val="yellow"/>
-              </w:rPr>
-              <w:t>vacio</w:t>
-            </w:r>
-            <w:proofErr w:type="spellEnd"/>
-            <w:r>
-              <w:rPr>
-                <w:rFonts w:ascii="Arial" w:eastAsia="Arial" w:hAnsi="Arial" w:cs="Arial"/>
-                <w:sz w:val="22"/>
-                <w:szCs w:val="22"/>
-                <w:highlight w:val="yellow"/>
               </w:rPr>
               <w:t>”.</w:t>
             </w:r>
@@ -4905,6 +4166,68 @@
           <w:szCs w:val="22"/>
         </w:rPr>
       </w:pPr>
+    </w:p>
+    <w:p>
+      <w:r>
+        <w:t>Modificar:</w:t>
+      </w:r>
+    </w:p>
+    <w:p>
+      <w:r>
+        <w:t xml:space="preserve">Agregar una opción para designar delegados para que </w:t>
+      </w:r>
+      <w:proofErr w:type="spellStart"/>
+      <w:r>
+        <w:t>evalue</w:t>
+      </w:r>
+      <w:proofErr w:type="spellEnd"/>
+      <w:r>
+        <w:t xml:space="preserve"> la ficha de reclamo.</w:t>
+      </w:r>
+    </w:p>
+    <w:p>
+      <w:r>
+        <w:rPr>
+          <w:noProof/>
+        </w:rPr>
+        <w:drawing>
+          <wp:inline distT="0" distB="0" distL="0" distR="0" wp14:anchorId="72C25FDC" wp14:editId="28EEAC97">
+            <wp:extent cx="5400040" cy="483235"/>
+            <wp:effectExtent l="0" t="0" r="0" b="0"/>
+            <wp:docPr id="1" name="Imagen 1"/>
+            <wp:cNvGraphicFramePr>
+              <a:graphicFrameLocks xmlns:a="http://schemas.openxmlformats.org/drawingml/2006/main" noChangeAspect="1"/>
+            </wp:cNvGraphicFramePr>
+            <a:graphic xmlns:a="http://schemas.openxmlformats.org/drawingml/2006/main">
+              <a:graphicData uri="http://schemas.openxmlformats.org/drawingml/2006/picture">
+                <pic:pic xmlns:pic="http://schemas.openxmlformats.org/drawingml/2006/picture">
+                  <pic:nvPicPr>
+                    <pic:cNvPr id="1" name=""/>
+                    <pic:cNvPicPr/>
+                  </pic:nvPicPr>
+                  <pic:blipFill>
+                    <a:blip r:embed="rId5"/>
+                    <a:stretch>
+                      <a:fillRect/>
+                    </a:stretch>
+                  </pic:blipFill>
+                  <pic:spPr>
+                    <a:xfrm>
+                      <a:off x="0" y="0"/>
+                      <a:ext cx="5400040" cy="483235"/>
+                    </a:xfrm>
+                    <a:prstGeom prst="rect">
+                      <a:avLst/>
+                    </a:prstGeom>
+                  </pic:spPr>
+                </pic:pic>
+              </a:graphicData>
+            </a:graphic>
+          </wp:inline>
+        </w:drawing>
+      </w:r>
+      <w:bookmarkStart w:id="0" w:name="_GoBack"/>
+      <w:bookmarkEnd w:id="0"/>
     </w:p>
     <w:sectPr>
       <w:pgSz w:w="11906" w:h="16838"/>
@@ -4918,7 +4241,7 @@
 
 <file path=word/numbering.xml><?xml version="1.0" encoding="utf-8"?>
 <w:numbering xmlns:wpc="http://schemas.microsoft.com/office/word/2010/wordprocessingCanvas" xmlns:mc="http://schemas.openxmlformats.org/markup-compatibility/2006" xmlns:o="urn:schemas-microsoft-com:office:office" xmlns:r="http://schemas.openxmlformats.org/officeDocument/2006/relationships" xmlns:m="http://schemas.openxmlformats.org/officeDocument/2006/math" xmlns:v="urn:schemas-microsoft-com:vml" xmlns:wp14="http://schemas.microsoft.com/office/word/2010/wordprocessingDrawing" xmlns:wp="http://schemas.openxmlformats.org/drawingml/2006/wordprocessingDrawing" xmlns:w10="urn:schemas-microsoft-com:office:word" xmlns:w="http://schemas.openxmlformats.org/wordprocessingml/2006/main" xmlns:w14="http://schemas.microsoft.com/office/word/2010/wordml" xmlns:w15="http://schemas.microsoft.com/office/word/2012/wordml" xmlns:wpg="http://schemas.microsoft.com/office/word/2010/wordprocessingGroup" xmlns:wpi="http://schemas.microsoft.com/office/word/2010/wordprocessingInk" xmlns:wne="http://schemas.microsoft.com/office/word/2006/wordml" xmlns:wps="http://schemas.microsoft.com/office/word/2010/wordprocessingShape" mc:Ignorable="w14 w15 wp14">
-  <w:abstractNum w:abstractNumId="0">
+  <w:abstractNum w:abstractNumId="0" w15:restartNumberingAfterBreak="0">
     <w:nsid w:val="0C3170C6"/>
     <w:multiLevelType w:val="multilevel"/>
     <w:tmpl w:val="7BE4366C"/>
@@ -5007,7 +4330,7 @@
       </w:pPr>
     </w:lvl>
   </w:abstractNum>
-  <w:abstractNum w:abstractNumId="1">
+  <w:abstractNum w:abstractNumId="1" w15:restartNumberingAfterBreak="0">
     <w:nsid w:val="0EB975A1"/>
     <w:multiLevelType w:val="multilevel"/>
     <w:tmpl w:val="FB7A11B2"/>
@@ -5096,7 +4419,7 @@
       </w:pPr>
     </w:lvl>
   </w:abstractNum>
-  <w:abstractNum w:abstractNumId="2">
+  <w:abstractNum w:abstractNumId="2" w15:restartNumberingAfterBreak="0">
     <w:nsid w:val="1C1A47E7"/>
     <w:multiLevelType w:val="hybridMultilevel"/>
     <w:tmpl w:val="28906364"/>
@@ -5185,7 +4508,7 @@
       </w:pPr>
     </w:lvl>
   </w:abstractNum>
-  <w:abstractNum w:abstractNumId="3">
+  <w:abstractNum w:abstractNumId="3" w15:restartNumberingAfterBreak="0">
     <w:nsid w:val="1EED26F9"/>
     <w:multiLevelType w:val="hybridMultilevel"/>
     <w:tmpl w:val="74E8526E"/>
@@ -5274,7 +4597,7 @@
       </w:pPr>
     </w:lvl>
   </w:abstractNum>
-  <w:abstractNum w:abstractNumId="4">
+  <w:abstractNum w:abstractNumId="4" w15:restartNumberingAfterBreak="0">
     <w:nsid w:val="2B296DCC"/>
     <w:multiLevelType w:val="hybridMultilevel"/>
     <w:tmpl w:val="713A4FCA"/>
@@ -5363,7 +4686,7 @@
       </w:pPr>
     </w:lvl>
   </w:abstractNum>
-  <w:abstractNum w:abstractNumId="5">
+  <w:abstractNum w:abstractNumId="5" w15:restartNumberingAfterBreak="0">
     <w:nsid w:val="57CF75BC"/>
     <w:multiLevelType w:val="multilevel"/>
     <w:tmpl w:val="D9A2A7E2"/>

</xml_diff>